<commit_message>
Formatierungsänderungen + einige Dateien
</commit_message>
<xml_diff>
--- a/Simon Krampe Facharbeit Taschenrechner.docx
+++ b/Simon Krampe Facharbeit Taschenrechner.docx
@@ -77,7 +77,7 @@
           <w:lang w:eastAsia="de-DE" w:bidi="ar-SA"/>
         </w:rPr>
         <w:drawing>
-          <wp:inline distT="0" distB="0" distL="0" distR="0">
+          <wp:inline distT="0" distB="0" distL="0" distR="0" wp14:anchorId="63B9C186" wp14:editId="68421D0D">
             <wp:extent cx="2811780" cy="594360"/>
             <wp:effectExtent l="0" t="0" r="7620" b="0"/>
             <wp:docPr id="1" name="Grafik 1" descr="mnge-logo-klein_140x30mm"/>
@@ -339,7 +339,6 @@
         </w:rPr>
         <w:t xml:space="preserve">Andy </w:t>
       </w:r>
-      <w:proofErr w:type="spellStart"/>
       <w:r>
         <w:rPr>
           <w:rFonts w:ascii="Arial" w:hAnsi="Arial"/>
@@ -348,7 +347,6 @@
         </w:rPr>
         <w:t>Notarnicola</w:t>
       </w:r>
-      <w:proofErr w:type="spellEnd"/>
     </w:p>
     <w:p>
       <w:pPr>
@@ -549,16 +547,13 @@
               <w:color w:val="auto"/>
             </w:rPr>
           </w:pPr>
-          <w:proofErr w:type="spellStart"/>
           <w:r>
             <w:rPr>
               <w:rFonts w:ascii="Liberation Sans" w:hAnsi="Liberation Sans" w:cs="Liberation Sans"/>
               <w:color w:val="auto"/>
-              <w:lang w:val="en-GB"/>
             </w:rPr>
             <w:t>Inhalt</w:t>
           </w:r>
-          <w:proofErr w:type="spellEnd"/>
         </w:p>
         <w:p>
           <w:pPr>
@@ -592,7 +587,7 @@
           <w:r>
             <w:fldChar w:fldCharType="separate"/>
           </w:r>
-          <w:hyperlink w:anchor="_Toc96035051" w:history="1">
+          <w:hyperlink w:anchor="_Toc96079188" w:history="1">
             <w:r>
               <w:rPr>
                 <w:rStyle w:val="Hyperlink"/>
@@ -637,7 +632,7 @@
                 <w:noProof/>
                 <w:webHidden/>
               </w:rPr>
-              <w:instrText xml:space="preserve"> PAGEREF _Toc96035051 \h </w:instrText>
+              <w:instrText xml:space="preserve"> PAGEREF _Toc96079188 \h </w:instrText>
             </w:r>
             <w:r>
               <w:rPr>
@@ -684,7 +679,7 @@
               <w:lang w:eastAsia="de-DE" w:bidi="ar-SA"/>
             </w:rPr>
           </w:pPr>
-          <w:hyperlink w:anchor="_Toc96035052" w:history="1">
+          <w:hyperlink w:anchor="_Toc96079189" w:history="1">
             <w:r>
               <w:rPr>
                 <w:rStyle w:val="Hyperlink"/>
@@ -729,7 +724,7 @@
                 <w:noProof/>
                 <w:webHidden/>
               </w:rPr>
-              <w:instrText xml:space="preserve"> PAGEREF _Toc96035052 \h </w:instrText>
+              <w:instrText xml:space="preserve"> PAGEREF _Toc96079189 \h </w:instrText>
             </w:r>
             <w:r>
               <w:rPr>
@@ -776,7 +771,7 @@
               <w:lang w:eastAsia="de-DE" w:bidi="ar-SA"/>
             </w:rPr>
           </w:pPr>
-          <w:hyperlink w:anchor="_Toc96035053" w:history="1">
+          <w:hyperlink w:anchor="_Toc96079190" w:history="1">
             <w:r>
               <w:rPr>
                 <w:rStyle w:val="Hyperlink"/>
@@ -821,7 +816,7 @@
                 <w:noProof/>
                 <w:webHidden/>
               </w:rPr>
-              <w:instrText xml:space="preserve"> PAGEREF _Toc96035053 \h </w:instrText>
+              <w:instrText xml:space="preserve"> PAGEREF _Toc96079190 \h </w:instrText>
             </w:r>
             <w:r>
               <w:rPr>
@@ -868,7 +863,7 @@
               <w:lang w:eastAsia="de-DE" w:bidi="ar-SA"/>
             </w:rPr>
           </w:pPr>
-          <w:hyperlink w:anchor="_Toc96035054" w:history="1">
+          <w:hyperlink w:anchor="_Toc96079191" w:history="1">
             <w:r>
               <w:rPr>
                 <w:rStyle w:val="Hyperlink"/>
@@ -913,7 +908,7 @@
                 <w:noProof/>
                 <w:webHidden/>
               </w:rPr>
-              <w:instrText xml:space="preserve"> PAGEREF _Toc96035054 \h </w:instrText>
+              <w:instrText xml:space="preserve"> PAGEREF _Toc96079191 \h </w:instrText>
             </w:r>
             <w:r>
               <w:rPr>
@@ -960,7 +955,7 @@
               <w:lang w:eastAsia="de-DE" w:bidi="ar-SA"/>
             </w:rPr>
           </w:pPr>
-          <w:hyperlink w:anchor="_Toc96035055" w:history="1">
+          <w:hyperlink w:anchor="_Toc96079192" w:history="1">
             <w:r>
               <w:rPr>
                 <w:rStyle w:val="Hyperlink"/>
@@ -1005,7 +1000,7 @@
                 <w:noProof/>
                 <w:webHidden/>
               </w:rPr>
-              <w:instrText xml:space="preserve"> PAGEREF _Toc96035055 \h </w:instrText>
+              <w:instrText xml:space="preserve"> PAGEREF _Toc96079192 \h </w:instrText>
             </w:r>
             <w:r>
               <w:rPr>
@@ -1052,7 +1047,7 @@
               <w:lang w:eastAsia="de-DE" w:bidi="ar-SA"/>
             </w:rPr>
           </w:pPr>
-          <w:hyperlink w:anchor="_Toc96035056" w:history="1">
+          <w:hyperlink w:anchor="_Toc96079193" w:history="1">
             <w:r>
               <w:rPr>
                 <w:rStyle w:val="Hyperlink"/>
@@ -1099,7 +1094,7 @@
                 <w:noProof/>
                 <w:webHidden/>
               </w:rPr>
-              <w:instrText xml:space="preserve"> PAGEREF _Toc96035056 \h </w:instrText>
+              <w:instrText xml:space="preserve"> PAGEREF _Toc96079193 \h </w:instrText>
             </w:r>
             <w:r>
               <w:rPr>
@@ -1146,7 +1141,7 @@
               <w:lang w:eastAsia="de-DE" w:bidi="ar-SA"/>
             </w:rPr>
           </w:pPr>
-          <w:hyperlink w:anchor="_Toc96035057" w:history="1">
+          <w:hyperlink w:anchor="_Toc96079194" w:history="1">
             <w:r>
               <w:rPr>
                 <w:rStyle w:val="Hyperlink"/>
@@ -1191,7 +1186,7 @@
                 <w:noProof/>
                 <w:webHidden/>
               </w:rPr>
-              <w:instrText xml:space="preserve"> PAGEREF _Toc96035057 \h </w:instrText>
+              <w:instrText xml:space="preserve"> PAGEREF _Toc96079194 \h </w:instrText>
             </w:r>
             <w:r>
               <w:rPr>
@@ -1238,7 +1233,7 @@
               <w:lang w:eastAsia="de-DE" w:bidi="ar-SA"/>
             </w:rPr>
           </w:pPr>
-          <w:hyperlink w:anchor="_Toc96035058" w:history="1">
+          <w:hyperlink w:anchor="_Toc96079195" w:history="1">
             <w:r>
               <w:rPr>
                 <w:rStyle w:val="Hyperlink"/>
@@ -1285,7 +1280,7 @@
                 <w:noProof/>
                 <w:webHidden/>
               </w:rPr>
-              <w:instrText xml:space="preserve"> PAGEREF _Toc96035058 \h </w:instrText>
+              <w:instrText xml:space="preserve"> PAGEREF _Toc96079195 \h </w:instrText>
             </w:r>
             <w:r>
               <w:rPr>
@@ -1332,7 +1327,7 @@
               <w:lang w:eastAsia="de-DE" w:bidi="ar-SA"/>
             </w:rPr>
           </w:pPr>
-          <w:hyperlink w:anchor="_Toc96035059" w:history="1">
+          <w:hyperlink w:anchor="_Toc96079196" w:history="1">
             <w:r>
               <w:rPr>
                 <w:rStyle w:val="Hyperlink"/>
@@ -1377,7 +1372,7 @@
                 <w:noProof/>
                 <w:webHidden/>
               </w:rPr>
-              <w:instrText xml:space="preserve"> PAGEREF _Toc96035059 \h </w:instrText>
+              <w:instrText xml:space="preserve"> PAGEREF _Toc96079196 \h </w:instrText>
             </w:r>
             <w:r>
               <w:rPr>
@@ -1424,7 +1419,7 @@
               <w:lang w:eastAsia="de-DE" w:bidi="ar-SA"/>
             </w:rPr>
           </w:pPr>
-          <w:hyperlink w:anchor="_Toc96035060" w:history="1">
+          <w:hyperlink w:anchor="_Toc96079197" w:history="1">
             <w:r>
               <w:rPr>
                 <w:rStyle w:val="Hyperlink"/>
@@ -1450,7 +1445,29 @@
                 <w:noProof/>
                 <w:lang w:val="en-GB"/>
               </w:rPr>
-              <w:t>Das Grundprinzip des Algorithmus</w:t>
+              <w:t xml:space="preserve">Das </w:t>
+            </w:r>
+            <w:r>
+              <w:rPr>
+                <w:rStyle w:val="Hyperlink"/>
+                <w:noProof/>
+              </w:rPr>
+              <w:t>Grundprinzip</w:t>
+            </w:r>
+            <w:r>
+              <w:rPr>
+                <w:rStyle w:val="Hyperlink"/>
+                <w:noProof/>
+                <w:lang w:val="en-GB"/>
+              </w:rPr>
+              <w:t xml:space="preserve"> des </w:t>
+            </w:r>
+            <w:r>
+              <w:rPr>
+                <w:rStyle w:val="Hyperlink"/>
+                <w:noProof/>
+              </w:rPr>
+              <w:t>Algorithmus</w:t>
             </w:r>
             <w:r>
               <w:rPr>
@@ -1471,7 +1488,7 @@
                 <w:noProof/>
                 <w:webHidden/>
               </w:rPr>
-              <w:instrText xml:space="preserve"> PAGEREF _Toc96035060 \h </w:instrText>
+              <w:instrText xml:space="preserve"> PAGEREF _Toc96079197 \h </w:instrText>
             </w:r>
             <w:r>
               <w:rPr>
@@ -1518,7 +1535,7 @@
               <w:lang w:eastAsia="de-DE" w:bidi="ar-SA"/>
             </w:rPr>
           </w:pPr>
-          <w:hyperlink w:anchor="_Toc96035061" w:history="1">
+          <w:hyperlink w:anchor="_Toc96079198" w:history="1">
             <w:r>
               <w:rPr>
                 <w:rStyle w:val="Hyperlink"/>
@@ -1565,7 +1582,7 @@
                 <w:noProof/>
                 <w:webHidden/>
               </w:rPr>
-              <w:instrText xml:space="preserve"> PAGEREF _Toc96035061 \h </w:instrText>
+              <w:instrText xml:space="preserve"> PAGEREF _Toc96079198 \h </w:instrText>
             </w:r>
             <w:r>
               <w:rPr>
@@ -1612,12 +1629,11 @@
               <w:lang w:eastAsia="de-DE" w:bidi="ar-SA"/>
             </w:rPr>
           </w:pPr>
-          <w:hyperlink w:anchor="_Toc96035062" w:history="1">
+          <w:hyperlink w:anchor="_Toc96079199" w:history="1">
             <w:r>
               <w:rPr>
                 <w:rStyle w:val="Hyperlink"/>
                 <w:noProof/>
-                <w:lang w:val="en-GB"/>
               </w:rPr>
               <w:t>4.3</w:t>
             </w:r>
@@ -1636,7 +1652,6 @@
               <w:rPr>
                 <w:rStyle w:val="Hyperlink"/>
                 <w:noProof/>
-                <w:lang w:val="en-GB"/>
               </w:rPr>
               <w:t>Laufzeitanalyse</w:t>
             </w:r>
@@ -1659,7 +1674,7 @@
                 <w:noProof/>
                 <w:webHidden/>
               </w:rPr>
-              <w:instrText xml:space="preserve"> PAGEREF _Toc96035062 \h </w:instrText>
+              <w:instrText xml:space="preserve"> PAGEREF _Toc96079199 \h </w:instrText>
             </w:r>
             <w:r>
               <w:rPr>
@@ -1706,7 +1721,7 @@
               <w:lang w:eastAsia="de-DE" w:bidi="ar-SA"/>
             </w:rPr>
           </w:pPr>
-          <w:hyperlink w:anchor="_Toc96035063" w:history="1">
+          <w:hyperlink w:anchor="_Toc96079200" w:history="1">
             <w:r>
               <w:rPr>
                 <w:rStyle w:val="Hyperlink"/>
@@ -1751,7 +1766,7 @@
                 <w:noProof/>
                 <w:webHidden/>
               </w:rPr>
-              <w:instrText xml:space="preserve"> PAGEREF _Toc96035063 \h </w:instrText>
+              <w:instrText xml:space="preserve"> PAGEREF _Toc96079200 \h </w:instrText>
             </w:r>
             <w:r>
               <w:rPr>
@@ -1798,7 +1813,7 @@
               <w:lang w:eastAsia="de-DE" w:bidi="ar-SA"/>
             </w:rPr>
           </w:pPr>
-          <w:hyperlink w:anchor="_Toc96035064" w:history="1">
+          <w:hyperlink w:anchor="_Toc96079201" w:history="1">
             <w:r>
               <w:rPr>
                 <w:rStyle w:val="Hyperlink"/>
@@ -1843,7 +1858,7 @@
                 <w:noProof/>
                 <w:webHidden/>
               </w:rPr>
-              <w:instrText xml:space="preserve"> PAGEREF _Toc96035064 \h </w:instrText>
+              <w:instrText xml:space="preserve"> PAGEREF _Toc96079201 \h </w:instrText>
             </w:r>
             <w:r>
               <w:rPr>
@@ -1863,7 +1878,7 @@
                 <w:noProof/>
                 <w:webHidden/>
               </w:rPr>
-              <w:t>14</w:t>
+              <w:t>15</w:t>
             </w:r>
             <w:r>
               <w:rPr>
@@ -1890,7 +1905,7 @@
               <w:lang w:eastAsia="de-DE" w:bidi="ar-SA"/>
             </w:rPr>
           </w:pPr>
-          <w:hyperlink w:anchor="_Toc96035065" w:history="1">
+          <w:hyperlink w:anchor="_Toc96079202" w:history="1">
             <w:r>
               <w:rPr>
                 <w:rStyle w:val="Hyperlink"/>
@@ -1935,7 +1950,7 @@
                 <w:noProof/>
                 <w:webHidden/>
               </w:rPr>
-              <w:instrText xml:space="preserve"> PAGEREF _Toc96035065 \h </w:instrText>
+              <w:instrText xml:space="preserve"> PAGEREF _Toc96079202 \h </w:instrText>
             </w:r>
             <w:r>
               <w:rPr>
@@ -1955,7 +1970,7 @@
                 <w:noProof/>
                 <w:webHidden/>
               </w:rPr>
-              <w:t>14</w:t>
+              <w:t>15</w:t>
             </w:r>
             <w:r>
               <w:rPr>
@@ -1982,7 +1997,7 @@
               <w:lang w:eastAsia="de-DE" w:bidi="ar-SA"/>
             </w:rPr>
           </w:pPr>
-          <w:hyperlink w:anchor="_Toc96035066" w:history="1">
+          <w:hyperlink w:anchor="_Toc96079203" w:history="1">
             <w:r>
               <w:rPr>
                 <w:rStyle w:val="Hyperlink"/>
@@ -2027,7 +2042,7 @@
                 <w:noProof/>
                 <w:webHidden/>
               </w:rPr>
-              <w:instrText xml:space="preserve"> PAGEREF _Toc96035066 \h </w:instrText>
+              <w:instrText xml:space="preserve"> PAGEREF _Toc96079203 \h </w:instrText>
             </w:r>
             <w:r>
               <w:rPr>
@@ -2074,7 +2089,7 @@
               <w:lang w:eastAsia="de-DE" w:bidi="ar-SA"/>
             </w:rPr>
           </w:pPr>
-          <w:hyperlink w:anchor="_Toc96035067" w:history="1">
+          <w:hyperlink w:anchor="_Toc96079204" w:history="1">
             <w:r>
               <w:rPr>
                 <w:rStyle w:val="Hyperlink"/>
@@ -2119,7 +2134,7 @@
                 <w:noProof/>
                 <w:webHidden/>
               </w:rPr>
-              <w:instrText xml:space="preserve"> PAGEREF _Toc96035067 \h </w:instrText>
+              <w:instrText xml:space="preserve"> PAGEREF _Toc96079204 \h </w:instrText>
             </w:r>
             <w:r>
               <w:rPr>
@@ -2157,7 +2172,7 @@
                 <w:numRestart w:val="eachPage"/>
               </w:footnotePr>
               <w:pgSz w:w="11906" w:h="16838"/>
-              <w:pgMar w:top="1418" w:right="1418" w:bottom="1134" w:left="2268" w:header="709" w:footer="465" w:gutter="0"/>
+              <w:pgMar w:top="1134" w:right="1418" w:bottom="1418" w:left="2268" w:header="709" w:footer="465" w:gutter="0"/>
               <w:cols w:space="708"/>
               <w:titlePg/>
               <w:docGrid w:linePitch="360"/>
@@ -2177,7 +2192,7 @@
       <w:pPr>
         <w:pStyle w:val="berschrift1"/>
       </w:pPr>
-      <w:bookmarkStart w:id="0" w:name="_Toc96035051"/>
+      <w:bookmarkStart w:id="0" w:name="_Toc96079188"/>
       <w:r>
         <w:lastRenderedPageBreak/>
         <w:t>Einleitung</w:t>
@@ -2194,11 +2209,9 @@
       <w:r>
         <w:t xml:space="preserve">mich seit einiger Zeit stärker für Programmieren und ähnliches interessiere, habe ich mir </w:t>
       </w:r>
-      <w:proofErr w:type="spellStart"/>
-      <w:r>
-        <w:t>im</w:t>
-      </w:r>
-      <w:proofErr w:type="spellEnd"/>
+      <w:r>
+        <w:t>in</w:t>
+      </w:r>
       <w:r>
         <w:t xml:space="preserve"> Bezug auf viel Technik die </w:t>
       </w:r>
@@ -2227,15 +2240,7 @@
         <w:t xml:space="preserve">in der Schule </w:t>
       </w:r>
       <w:r>
-        <w:t xml:space="preserve">beinahe täglich Taschenrechner benutzt werden kam ich auf die Idee, dass diese sich gut eignen </w:t>
-      </w:r>
-      <w:proofErr w:type="gramStart"/>
-      <w:r>
-        <w:t>um der Antwort</w:t>
-      </w:r>
-      <w:proofErr w:type="gramEnd"/>
-      <w:r>
-        <w:t xml:space="preserve"> auf diese Frage näher zu kommen.</w:t>
+        <w:t>beinahe täglich Taschenrechner benutzt werden kam ich auf die Idee, dass diese sich gut eignen um der Antwort auf diese Frage näher zu kommen.</w:t>
       </w:r>
       <w:r>
         <w:t xml:space="preserve"> </w:t>
@@ -2244,7 +2249,22 @@
         <w:t>In dieser Facharbeit werde ich den Prozess und die Schwier</w:t>
       </w:r>
       <w:r>
-        <w:t xml:space="preserve">igkeiten der Entwickelung eines Taschenrechners darstellen, sowie </w:t>
+        <w:t>igkeiten der Entwickelung eines Taschenrechners darstellen</w:t>
+      </w:r>
+      <w:r>
+        <w:t>.</w:t>
+      </w:r>
+      <w:r>
+        <w:t xml:space="preserve"> </w:t>
+      </w:r>
+      <w:r>
+        <w:t>Zusätzlich</w:t>
+      </w:r>
+      <w:r>
+        <w:t xml:space="preserve"> habe ich</w:t>
+      </w:r>
+      <w:r>
+        <w:t xml:space="preserve"> </w:t>
       </w:r>
       <w:r>
         <w:t>erfahren wo die Schwierigkeiten liegen</w:t>
@@ -2256,7 +2276,13 @@
         <w:t xml:space="preserve"> auch in welchen Aspekten </w:t>
       </w:r>
       <w:r>
-        <w:t>es einfacher ist als man anfangs erwarten würde.</w:t>
+        <w:t>es einfacher ist</w:t>
+      </w:r>
+      <w:r>
+        <w:t>,</w:t>
+      </w:r>
+      <w:r>
+        <w:t xml:space="preserve"> als man anfangs erwarten würde.</w:t>
       </w:r>
     </w:p>
     <w:p>
@@ -2365,7 +2391,7 @@
       <w:r>
         <w:t xml:space="preserve"> </w:t>
       </w:r>
-      <w:bookmarkStart w:id="1" w:name="_Toc96035052"/>
+      <w:bookmarkStart w:id="1" w:name="_Toc96079189"/>
       <w:r>
         <w:t>Raspberry Pi Zero</w:t>
       </w:r>
@@ -2394,7 +2420,14 @@
         <w:rPr>
           <w:lang w:eastAsia="de-DE" w:bidi="ar-SA"/>
         </w:rPr>
-        <w:t>und Preis eine sehr gute Leistung bietet. Ebenfalls ist er mit allen Komponenten ausgestattet die ein regulärer Computer ebenfalls besitzt. Der Raspberry Pi Zero ist dank der 1 GHz</w:t>
+        <w:t xml:space="preserve">und Preis eine sehr gute Leistung bietet. Ebenfalls ist er mit allen Komponenten ausgestattet die ein regulärer Computer ebenfalls besitzt. Der </w:t>
+      </w:r>
+      <w:r>
+        <w:rPr>
+          <w:lang w:eastAsia="de-DE" w:bidi="ar-SA"/>
+        </w:rPr>
+        <w:lastRenderedPageBreak/>
+        <w:t>Raspberry Pi Zero ist dank der 1 GHz</w:t>
       </w:r>
       <w:r>
         <w:rPr>
@@ -2439,14 +2472,7 @@
         <w:rPr>
           <w:lang w:eastAsia="de-DE" w:bidi="ar-SA"/>
         </w:rPr>
-        <w:t xml:space="preserve">und </w:t>
-      </w:r>
-      <w:r>
-        <w:rPr>
-          <w:lang w:eastAsia="de-DE" w:bidi="ar-SA"/>
-        </w:rPr>
-        <w:lastRenderedPageBreak/>
-        <w:t>den 512MB RAM</w:t>
+        <w:t>und den 512MB RAM</w:t>
       </w:r>
       <w:r>
         <w:rPr>
@@ -2556,7 +2582,7 @@
       <w:pPr>
         <w:pStyle w:val="berschrift2"/>
       </w:pPr>
-      <w:bookmarkStart w:id="2" w:name="_Toc96035053"/>
+      <w:bookmarkStart w:id="2" w:name="_Toc96079190"/>
       <w:r>
         <w:t>Nutzung der GPIOs mit Button Matrix</w:t>
       </w:r>
@@ -2664,6 +2690,7 @@
         <w:spacing w:after="360" w:line="360" w:lineRule="auto"/>
       </w:pPr>
       <w:r>
+        <w:lastRenderedPageBreak/>
         <w:t>Damit das Programm erkennen kann welche Taste gedrückt wurde</w:t>
       </w:r>
       <w:r>
@@ -2712,7 +2739,6 @@
         <w:t xml:space="preserve">„Pull Up“ Resistenz bedeutet, dass erkannt </w:t>
       </w:r>
       <w:r>
-        <w:lastRenderedPageBreak/>
         <w:t>wird,</w:t>
       </w:r>
       <w:r>
@@ -2810,7 +2836,7 @@
       <w:pPr>
         <w:pStyle w:val="berschrift2"/>
       </w:pPr>
-      <w:bookmarkStart w:id="3" w:name="_Toc96035054"/>
+      <w:bookmarkStart w:id="3" w:name="_Toc96079191"/>
       <w:r>
         <w:t xml:space="preserve">Nutzung der GPIOs mit I2C </w:t>
       </w:r>
@@ -2930,7 +2956,11 @@
         <w:footnoteReference w:id="20"/>
       </w:r>
       <w:r>
-        <w:t xml:space="preserve"> Pin ist. Der SDA Pin ist für das senden, sowie empfangen von Daten zuständig, während der SCL Pin ein „Takt-Signal“ sendet welches angibt wann Daten gesendet werden.</w:t>
+        <w:t xml:space="preserve"> Pin ist. Der SDA Pin ist für das senden, sowie </w:t>
+      </w:r>
+      <w:r>
+        <w:lastRenderedPageBreak/>
+        <w:t>empfangen von Daten zuständig, während der SCL Pin ein „Takt-Signal“ sendet welches angibt wann Daten gesendet werden.</w:t>
       </w:r>
       <w:r>
         <w:br/>
@@ -3010,123 +3040,168 @@
         <w:t xml:space="preserve"> wenn mehrere angeschlossen sind</w:t>
       </w:r>
       <w:r>
-        <w:t xml:space="preserve">. In diesem </w:t>
+        <w:t xml:space="preserve">. In diesem Szenario wird zwar nur ein Bildschirm verwendet, allerdings wird </w:t>
+      </w:r>
+      <w:r>
+        <w:t>die Adresse</w:t>
+      </w:r>
+      <w:r>
+        <w:t xml:space="preserve"> trotzdem </w:t>
+      </w:r>
+      <w:r>
+        <w:t>übertragen. D</w:t>
+      </w:r>
+      <w:r>
+        <w:t>as</w:t>
+      </w:r>
+      <w:r>
+        <w:t xml:space="preserve"> folgende Bit gibt an ob etwas auf den Bildschirm geschrieben werden soll, in welchem Fall der SDA-Anschluss eine niedrige </w:t>
+      </w:r>
+      <w:r>
+        <w:t>Spannung</w:t>
+      </w:r>
+      <w:r>
+        <w:t xml:space="preserve"> </w:t>
+      </w:r>
+      <w:r>
+        <w:t xml:space="preserve">ausgibt, oder ob Daten von dem Bildschirm gelesen werden sollen, in welchem Fall eine hohe </w:t>
+      </w:r>
+      <w:r>
+        <w:t>Spannung</w:t>
+      </w:r>
+      <w:r>
+        <w:t xml:space="preserve"> ausgegeben wird.</w:t>
+      </w:r>
+      <w:r>
+        <w:br/>
+      </w:r>
+      <w:r>
+        <w:t>Im Anschluss sendet der Bildschirm einen ACK</w:t>
+      </w:r>
+      <w:r>
+        <w:rPr>
+          <w:rStyle w:val="Funotenzeichen"/>
+        </w:rPr>
+        <w:footnoteReference w:id="21"/>
+      </w:r>
+      <w:r>
+        <w:t>- oder NACK</w:t>
+      </w:r>
+      <w:r>
+        <w:rPr>
+          <w:rStyle w:val="Funotenzeichen"/>
+        </w:rPr>
+        <w:footnoteReference w:id="22"/>
+      </w:r>
+      <w:r>
+        <w:t xml:space="preserve"> Bit zurück um zu </w:t>
+      </w:r>
+      <w:r>
+        <w:t>bestätigen</w:t>
+      </w:r>
+      <w:r>
+        <w:t>, dass die Daten empfangen wurden oder nicht. D</w:t>
+      </w:r>
+      <w:r>
+        <w:t>as</w:t>
+      </w:r>
+      <w:r>
+        <w:t xml:space="preserve"> ACK Bit steht dafür, dass die Daten erfolgreich empfangen wurden</w:t>
+      </w:r>
+      <w:r>
+        <w:t xml:space="preserve">, während </w:t>
+      </w:r>
+      <w:r>
+        <w:t>das</w:t>
+      </w:r>
+      <w:r>
+        <w:t xml:space="preserve"> NACK Bit </w:t>
+      </w:r>
+      <w:proofErr w:type="gramStart"/>
+      <w:r>
+        <w:t>dafür steht</w:t>
+      </w:r>
+      <w:proofErr w:type="gramEnd"/>
+      <w:r>
+        <w:t>, dass der Datentransfer fehlgeschlagen ist und das senden erneut versucht, oder abgebrochen wird. Dies</w:t>
+      </w:r>
+      <w:r>
+        <w:t>es</w:t>
+      </w:r>
+      <w:r>
+        <w:t xml:space="preserve"> Bit wird vom Empfänger nach der Übertragung von Daten zurückgesendet, was in dem Szenario des Taschenrechners immer der Bildschirm ist, da keine Daten vom Bildschirm abgefragt werden müssen.</w:t>
+      </w:r>
+      <w:r>
+        <w:br/>
+      </w:r>
+      <w:r>
+        <w:t>Sobald der ACK empfangen wurde</w:t>
+      </w:r>
+      <w:r>
+        <w:t>,</w:t>
+      </w:r>
+      <w:r>
+        <w:t xml:space="preserve"> </w:t>
+      </w:r>
+      <w:r>
+        <w:t>wird ein</w:t>
+      </w:r>
+      <w:r>
+        <w:t xml:space="preserve"> </w:t>
+      </w:r>
+      <w:r>
+        <w:t>Kontroll-Byte gesendet. Wenn d</w:t>
+      </w:r>
+      <w:r>
+        <w:t>as</w:t>
+      </w:r>
+      <w:r>
+        <w:t xml:space="preserve"> erste Bit eine hohe Spannung hat bedeutet dies, dass nicht nur ein Datenpaket gesendet </w:t>
+      </w:r>
+      <w:proofErr w:type="gramStart"/>
+      <w:r>
+        <w:t>wird</w:t>
+      </w:r>
+      <w:proofErr w:type="gramEnd"/>
+      <w:r>
+        <w:t xml:space="preserve"> sondern noch ein weiteres danach fo</w:t>
+      </w:r>
+      <w:r>
+        <w:t xml:space="preserve">lgt. Hat </w:t>
+      </w:r>
+      <w:r>
+        <w:t>das</w:t>
+      </w:r>
+      <w:r>
+        <w:t xml:space="preserve"> erste Bit jedoch eine niedrige Spannung weiß der Empfänger, dass das folgende Datenpaket das letzte ist. Nach dem Kontroll-Byte folgt wieder ein ACK- oder NACK Bit.</w:t>
+      </w:r>
+      <w:r>
+        <w:br/>
+      </w:r>
+      <w:r>
+        <w:t>Wenn der ACK empfangen wurde, werden die Daten übertragen. Der Datentransfer erfolgt bei dem I2C-Protokoll immer in 8-Bit. Sobald 8 Bits übertragen wurden erfolgt ein ACK- oder NACK Bit von dem Empfänger.</w:t>
+      </w:r>
+      <w:r>
+        <w:br/>
+      </w:r>
+      <w:r>
+        <w:t xml:space="preserve">In dem Fall, dass </w:t>
+      </w:r>
+      <w:r>
+        <w:t>das</w:t>
+      </w:r>
+      <w:r>
+        <w:t xml:space="preserve"> erste Bit des Kontroll-Bytes hohe Spannung hatte werden ein weiterer Kontroll-Byte, der auch einen weiteren Datentransfer ankündigen kann, und ein weiterer Daten-Byte (8-Bits) übertragen. Sobald </w:t>
+      </w:r>
+      <w:r>
+        <w:t>das</w:t>
+      </w:r>
+      <w:r>
+        <w:t xml:space="preserve"> erste Bit eines Kontroll-Bytes eine niedrige Spannung hat weiß der Empfänger, dass der nächste Daten-Byte </w:t>
       </w:r>
       <w:r>
         <w:lastRenderedPageBreak/>
-        <w:t xml:space="preserve">Szenario wird zwar nur ein Bildschirm verwendet, allerdings wird </w:t>
-      </w:r>
-      <w:r>
-        <w:t>die Adresse</w:t>
-      </w:r>
-      <w:r>
-        <w:t xml:space="preserve"> trotzdem </w:t>
-      </w:r>
-      <w:r>
-        <w:t>übertragen. Der</w:t>
-      </w:r>
-      <w:r>
-        <w:t xml:space="preserve"> folgende Bit gibt an ob etwas auf den Bildschirm geschrieben werden soll, in welchem Fall der SDA-Anschluss eine niedrige </w:t>
-      </w:r>
-      <w:r>
-        <w:t>Spannung</w:t>
-      </w:r>
-      <w:r>
-        <w:t xml:space="preserve"> </w:t>
-      </w:r>
-      <w:r>
-        <w:t xml:space="preserve">ausgibt, oder ob Daten von dem Bildschirm gelesen werden sollen, in welchem Fall eine hohe </w:t>
-      </w:r>
-      <w:r>
-        <w:t>Spannung</w:t>
-      </w:r>
-      <w:r>
-        <w:t xml:space="preserve"> ausgegeben wird.</w:t>
-      </w:r>
-      <w:r>
-        <w:br/>
-      </w:r>
-      <w:r>
-        <w:t>Im Anschluss sendet der Bildschirm einen ACK</w:t>
-      </w:r>
-      <w:r>
-        <w:rPr>
-          <w:rStyle w:val="Funotenzeichen"/>
-        </w:rPr>
-        <w:footnoteReference w:id="21"/>
-      </w:r>
-      <w:r>
-        <w:t>- oder NACK</w:t>
-      </w:r>
-      <w:r>
-        <w:rPr>
-          <w:rStyle w:val="Funotenzeichen"/>
-        </w:rPr>
-        <w:footnoteReference w:id="22"/>
-      </w:r>
-      <w:r>
-        <w:t xml:space="preserve"> Bit zurück um zu </w:t>
-      </w:r>
-      <w:r>
-        <w:t>bestätigen</w:t>
-      </w:r>
-      <w:r>
-        <w:t>, dass die Daten empfangen wurden oder nicht. Der ACK Bit steht dafür, dass die Daten erfolgreich empfangen wurden</w:t>
-      </w:r>
-      <w:r>
-        <w:t xml:space="preserve">, während der NACK Bit </w:t>
-      </w:r>
-      <w:proofErr w:type="gramStart"/>
-      <w:r>
-        <w:t>dafür steht</w:t>
-      </w:r>
-      <w:proofErr w:type="gramEnd"/>
-      <w:r>
-        <w:t>, dass der Datentransfer fehlgeschlagen ist und das senden erneut versucht, oder abgebrochen wird. Dieser Bit wird vom Empfänger nach der Übertragung von Daten zurückgesendet, was in dem Szenario des Taschenrechners immer der Bildschirm ist, da keine Daten vom Bildschirm abgefragt werden müssen.</w:t>
-      </w:r>
-      <w:r>
-        <w:br/>
-      </w:r>
-      <w:r>
-        <w:t>Sobald der ACK empfangen wurde</w:t>
-      </w:r>
-      <w:r>
-        <w:t>,</w:t>
-      </w:r>
-      <w:r>
-        <w:t xml:space="preserve"> </w:t>
-      </w:r>
-      <w:r>
-        <w:t>wird ein</w:t>
-      </w:r>
-      <w:r>
-        <w:t xml:space="preserve"> </w:t>
-      </w:r>
-      <w:r>
-        <w:t xml:space="preserve">Kontroll-Byte gesendet. Wenn </w:t>
-      </w:r>
-      <w:proofErr w:type="gramStart"/>
-      <w:r>
-        <w:t>der erste Bit</w:t>
-      </w:r>
-      <w:proofErr w:type="gramEnd"/>
-      <w:r>
-        <w:t xml:space="preserve"> eine hohe Spannung hat bedeutet dies, dass nicht nur ein Datenpaket gesendet wird sondern noch ein weiteres danach fo</w:t>
-      </w:r>
-      <w:r>
-        <w:t>lgt. Hat der erste Bit jedoch eine niedrige Spannung weiß der Empfänger, dass das folgende Datenpaket das letzte ist. Nach dem Kontroll-Byte folgt wieder ein ACK- oder NACK Bit.</w:t>
-      </w:r>
-      <w:r>
-        <w:br/>
-      </w:r>
-      <w:r>
-        <w:t>Wenn der ACK empfangen wurde, werden die Daten übertragen. Der Datentransfer erfolgt bei dem I2C-Protokoll immer in 8-Bit. Sobald 8 Bits übertragen wurden erfolgt ein ACK- oder NACK Bit von dem Empfänger.</w:t>
-      </w:r>
-      <w:r>
-        <w:br/>
-      </w:r>
-      <w:r>
-        <w:t>In dem Fall, dass der erste Bit des Kontroll-Bytes hohe Spannung hatte werden ein weiterer Kontroll-Byte, der auch einen weiteren Datentransfer ankündigen kann, und ein weiterer Daten-Byte (8-Bits) übertragen. Sobald der erste Bit eines Kontroll-Bytes eine niedrige Spannung hat weiß der Empfänger, dass der nächste Daten-Byte der letzte ist.</w:t>
+        <w:t>der letzte ist.</w:t>
       </w:r>
       <w:r>
         <w:br/>
@@ -3175,9 +3250,8 @@
       <w:pPr>
         <w:pStyle w:val="berschrift2"/>
       </w:pPr>
-      <w:bookmarkStart w:id="4" w:name="_Toc96035055"/>
-      <w:r>
-        <w:lastRenderedPageBreak/>
+      <w:bookmarkStart w:id="4" w:name="_Toc96079192"/>
+      <w:r>
         <w:t>Implementation</w:t>
       </w:r>
       <w:r>
@@ -3350,6 +3424,7 @@
         <w:spacing w:after="360" w:line="360" w:lineRule="auto"/>
       </w:pPr>
       <w:r>
+        <w:lastRenderedPageBreak/>
         <w:t>Wenn das Eingegebene Zeichen ein „#“ ist, dann wird das Ergebnis mit der Rechenmethode berechnet und auf dem Bildschirm angezeigt. Darauf werden alle Variablen zurückgesetzt, da die Methode</w:t>
       </w:r>
       <w:r>
@@ -3379,11 +3454,7 @@
         <w:t>sind</w:t>
       </w:r>
       <w:r>
-        <w:t xml:space="preserve"> und sich die Werte nach dem berechnen nicht automatisch zurücksetzten. Sobald die </w:t>
-      </w:r>
-      <w:r>
-        <w:lastRenderedPageBreak/>
-        <w:t xml:space="preserve">Variablen zurückgesetzt sind </w:t>
+        <w:t xml:space="preserve"> und sich die Werte nach dem berechnen nicht automatisch zurücksetzten. Sobald die Variablen zurückgesetzt sind </w:t>
       </w:r>
       <w:r>
         <w:t>wird die Methode abgebrochen, da das Ergebnis bereits berechnet wurde und die Rechenanfrage nicht weiter modifiziert werden muss.</w:t>
@@ -3450,7 +3521,7 @@
           <w:lang w:val="en-GB"/>
         </w:rPr>
       </w:pPr>
-      <w:bookmarkStart w:id="5" w:name="_Toc96035056"/>
+      <w:bookmarkStart w:id="5" w:name="_Toc96079193"/>
       <w:r>
         <w:rPr>
           <w:lang w:val="en-GB"/>
@@ -3585,7 +3656,7 @@
       <w:pPr>
         <w:pStyle w:val="berschrift1"/>
       </w:pPr>
-      <w:bookmarkStart w:id="6" w:name="_Toc96035057"/>
+      <w:bookmarkStart w:id="6" w:name="_Toc96079194"/>
       <w:r>
         <w:t>Printed Circuit Boards</w:t>
       </w:r>
@@ -3672,6 +3743,7 @@
         <w:spacing w:after="360" w:line="360" w:lineRule="auto"/>
       </w:pPr>
       <w:r>
+        <w:lastRenderedPageBreak/>
         <w:t xml:space="preserve">Im ersten Schritt dieser Herstellung wird eine Kupferfolie auf eine </w:t>
       </w:r>
       <w:r>
@@ -3695,11 +3767,7 @@
         <w:t>a</w:t>
       </w:r>
       <w:r>
-        <w:t xml:space="preserve">rd auf Fehler überprüft und es wird Lötstopplack aufgetragen, der das PCB vor </w:t>
-      </w:r>
-      <w:r>
-        <w:lastRenderedPageBreak/>
-        <w:t xml:space="preserve">Staub und </w:t>
+        <w:t xml:space="preserve">rd auf Fehler überprüft und es wird Lötstopplack aufgetragen, der das PCB vor Staub und </w:t>
       </w:r>
       <w:r>
         <w:t>Oxidation</w:t>
@@ -3757,7 +3825,7 @@
           <w:lang w:val="en-GB"/>
         </w:rPr>
       </w:pPr>
-      <w:bookmarkStart w:id="7" w:name="_Toc96035058"/>
+      <w:bookmarkStart w:id="7" w:name="_Toc96079195"/>
       <w:r>
         <w:rPr>
           <w:lang w:val="en-GB"/>
@@ -3877,6 +3945,7 @@
         <w:spacing w:after="360" w:line="360" w:lineRule="auto"/>
       </w:pPr>
       <w:r>
+        <w:lastRenderedPageBreak/>
         <w:t>Wenn der Schaltplan ist kann man damit anfangen das Board zu erstellen. Alle Komponenten und Verbindungen, die auf dem Schaltplan gemacht wurden</w:t>
       </w:r>
       <w:r>
@@ -3889,8 +3958,16 @@
         <w:br/>
       </w:r>
       <w:r>
-        <w:lastRenderedPageBreak/>
-        <w:t xml:space="preserve">Mein fertiges Board sieht aus wie </w:t>
+        <w:t>Mein fertiges Board</w:t>
+      </w:r>
+      <w:r>
+        <w:rPr>
+          <w:rStyle w:val="Funotenzeichen"/>
+        </w:rPr>
+        <w:footnoteReference w:id="32"/>
+      </w:r>
+      <w:r>
+        <w:t xml:space="preserve"> sieht aus wie </w:t>
       </w:r>
       <w:r>
         <w:t>Abbildung 9 zeigt</w:t>
@@ -3909,14 +3986,14 @@
       <w:pPr>
         <w:pStyle w:val="berschrift1"/>
       </w:pPr>
-      <w:bookmarkStart w:id="8" w:name="_Hlk95252077"/>
-      <w:bookmarkStart w:id="9" w:name="_Toc96035059"/>
+      <w:bookmarkStart w:id="8" w:name="_Toc96079196"/>
+      <w:bookmarkStart w:id="9" w:name="_Hlk95252077"/>
       <w:r>
         <w:t>Rechenalgorithmus</w:t>
       </w:r>
-      <w:bookmarkEnd w:id="9"/>
+      <w:bookmarkEnd w:id="8"/>
     </w:p>
-    <w:bookmarkEnd w:id="8"/>
+    <w:bookmarkEnd w:id="9"/>
     <w:p>
       <w:pPr>
         <w:pStyle w:val="western"/>
@@ -3932,10 +4009,14 @@
         <w:t>für meinen Taschenrechner geschrieben habe, ist dazu fähig eine Rechnung mit einer beliebigen Anzahl an Operatoren auszuführen, Multiplikation und Division vor Addition und Subtraktion durchzuführen, sowie mit negativen Zahlen zu rechnen.</w:t>
       </w:r>
       <w:r>
-        <w:t xml:space="preserve"> Die Entwicklung des Algorithmus habe ich in zwei Teile aufgeteilt. Der erste bestand daraus den Algorithmus in der Theorie zu entwickeln und der zweite war die Implementierung in Java. Einen eigenen Algorithmus zu entwerfen, anstatt eine bereits geschriebene Library zu nutzen, hat mir geholfen ein besseres technisches Verständnis zu entwickeln und hat dieses Projekt ebenfalls deutlich Persönlicher gemacht.</w:t>
-      </w:r>
-      <w:bookmarkStart w:id="10" w:name="_GoBack"/>
-      <w:bookmarkEnd w:id="10"/>
+        <w:t xml:space="preserve"> Die Entwicklung des Algorithmus habe ich in zwei Teile aufgeteilt. Der erste bestand daraus den Algorithmus in der Theorie zu entwickeln und der zweite war die Implementierung in Java. Einen eigenen Algorithmus zu entwerfen, anstatt eine bereits geschriebene Library zu nutzen, hat mir geholfen ein besseres technisches Verständnis zu entwickeln und hat dieses Projekt ebenfalls deutlich </w:t>
+      </w:r>
+      <w:r>
+        <w:t>p</w:t>
+      </w:r>
+      <w:r>
+        <w:t>ersönlicher gemacht.</w:t>
+      </w:r>
     </w:p>
     <w:p>
       <w:pPr>
@@ -3944,48 +4025,32 @@
           <w:lang w:val="en-GB"/>
         </w:rPr>
       </w:pPr>
-      <w:bookmarkStart w:id="11" w:name="_Toc96035060"/>
+      <w:bookmarkStart w:id="10" w:name="_Toc96079197"/>
       <w:r>
         <w:rPr>
           <w:lang w:val="en-GB"/>
         </w:rPr>
         <w:t xml:space="preserve">Das </w:t>
       </w:r>
-      <w:proofErr w:type="spellStart"/>
+      <w:r>
+        <w:t>Grundprinzip</w:t>
+      </w:r>
       <w:r>
         <w:rPr>
           <w:lang w:val="en-GB"/>
         </w:rPr>
-        <w:t>Grundprinzip</w:t>
-      </w:r>
-      <w:proofErr w:type="spellEnd"/>
-      <w:r>
-        <w:rPr>
-          <w:lang w:val="en-GB"/>
-        </w:rPr>
         <w:t xml:space="preserve"> des </w:t>
       </w:r>
-      <w:proofErr w:type="spellStart"/>
-      <w:r>
-        <w:rPr>
-          <w:lang w:val="en-GB"/>
-        </w:rPr>
+      <w:r>
         <w:t>Algor</w:t>
       </w:r>
       <w:r>
-        <w:rPr>
-          <w:lang w:val="en-GB"/>
-        </w:rPr>
         <w:t>i</w:t>
       </w:r>
       <w:r>
-        <w:rPr>
-          <w:lang w:val="en-GB"/>
-        </w:rPr>
         <w:t>thmus</w:t>
       </w:r>
-      <w:bookmarkEnd w:id="11"/>
-      <w:proofErr w:type="spellEnd"/>
+      <w:bookmarkEnd w:id="10"/>
     </w:p>
     <w:p>
       <w:pPr>
@@ -4018,7 +4083,7 @@
         <w:rPr>
           <w:rStyle w:val="Funotenzeichen"/>
         </w:rPr>
-        <w:footnoteReference w:id="32"/>
+        <w:footnoteReference w:id="33"/>
       </w:r>
       <w:r>
         <w:t xml:space="preserve">. Die Eingabe wird durchiteriert, bis ein gesuchter Operator gefunden wurde. Beim ersten Teil sind dies Multiplikation und Division, während es bei dem zweiten Teil Addition und Subtraktion sind. Sobald ein Operator gefunden wurde, werden die Stelle des Operators und die Eingabe an eine Methode übergeben, welche die </w:t>
@@ -4030,17 +4095,17 @@
         <w:t xml:space="preserve"> definiert.</w:t>
       </w:r>
       <w:r>
-        <w:t xml:space="preserve"> Sobald die Operanden definiert wurden werden </w:t>
+        <w:t xml:space="preserve"> Sobald die Operanden definiert wurden </w:t>
+      </w:r>
+      <w:r>
+        <w:lastRenderedPageBreak/>
+        <w:t xml:space="preserve">werden </w:t>
       </w:r>
       <w:r>
         <w:t>diese</w:t>
       </w:r>
       <w:r>
-        <w:t xml:space="preserve"> zurückgegeben und berechnet. Nach dem Berechnen wird das soeben </w:t>
-      </w:r>
-      <w:r>
-        <w:lastRenderedPageBreak/>
-        <w:t>berechnete Ergebnis durch die berechneten Operatoren und Operanden ausgetauscht</w:t>
+        <w:t xml:space="preserve"> zurückgegeben und berechnet. Nach dem Berechnen wird das soeben berechnete Ergebnis durch die berechneten Operatoren und Operanden ausgetauscht</w:t>
       </w:r>
       <w:r>
         <w:t>, wie Abbildung 10 zeigt,</w:t>
@@ -4065,14 +4130,14 @@
           <w:lang w:val="en-GB"/>
         </w:rPr>
       </w:pPr>
-      <w:bookmarkStart w:id="12" w:name="_Toc96035061"/>
+      <w:bookmarkStart w:id="11" w:name="_Toc96079198"/>
       <w:r>
         <w:rPr>
           <w:lang w:val="en-GB"/>
         </w:rPr>
         <w:t>Implementation in Java</w:t>
       </w:r>
-      <w:bookmarkEnd w:id="12"/>
+      <w:bookmarkEnd w:id="11"/>
     </w:p>
     <w:p>
       <w:pPr>
@@ -4384,15 +4449,7 @@
         <w:spacing w:before="100" w:beforeAutospacing="1" w:after="360" w:line="360" w:lineRule="auto"/>
       </w:pPr>
       <w:r>
-        <w:t xml:space="preserve">Mit dieser Methode werden die „Grenzen“ der Operanden definiert. Dies geschieht indem die Grenze verschoben wird </w:t>
-      </w:r>
-      <w:proofErr w:type="gramStart"/>
-      <w:r>
-        <w:t>bis der nächste Operator</w:t>
-      </w:r>
-      <w:proofErr w:type="gramEnd"/>
-      <w:r>
-        <w:t xml:space="preserve">, das Ende oder der Anfang erreicht sind. Sobald </w:t>
+        <w:t xml:space="preserve">Mit dieser Methode werden die „Grenzen“ der Operanden definiert. Dies geschieht indem die Grenze verschoben wird bis der nächste Operator, das Ende oder der Anfang erreicht sind. Sobald </w:t>
       </w:r>
       <w:r>
         <w:t>der Anfang und das Ende des Operanden</w:t>
@@ -4407,7 +4464,7 @@
         <w:rPr>
           <w:rStyle w:val="Funotenzeichen"/>
         </w:rPr>
-        <w:footnoteReference w:id="33"/>
+        <w:footnoteReference w:id="34"/>
       </w:r>
       <w:r>
         <w:t xml:space="preserve"> konvertiert. Anschließend werden alle wichtigen Werte mit einer Wrapper-Klasse</w:t>
@@ -4416,7 +4473,7 @@
         <w:rPr>
           <w:rStyle w:val="Funotenzeichen"/>
         </w:rPr>
-        <w:footnoteReference w:id="34"/>
+        <w:footnoteReference w:id="35"/>
       </w:r>
       <w:r>
         <w:t xml:space="preserve"> verpackt und zurückgegeben. Hier wird ein Wrapper-Objekt verwendet, da es vereinfacht mehrere Werte zurückzugeben.</w:t>
@@ -4435,34 +4492,16 @@
         <w:t>, die von beiden Berechnungs-Methoden aufgerufen wird,</w:t>
       </w:r>
       <w:r>
-        <w:t xml:space="preserve"> ist </w:t>
-      </w:r>
-      <w:proofErr w:type="spellStart"/>
-      <w:proofErr w:type="gramStart"/>
-      <w:r>
-        <w:t>update</w:t>
+        <w:t xml:space="preserve"> ist update</w:t>
       </w:r>
       <w:r>
         <w:t>Input</w:t>
       </w:r>
-      <w:proofErr w:type="spellEnd"/>
-      <w:r>
-        <w:t>(</w:t>
-      </w:r>
-      <w:proofErr w:type="gramEnd"/>
-      <w:r>
-        <w:t xml:space="preserve">). Sie </w:t>
-      </w:r>
-      <w:r>
-        <w:t>fügt das soeben berechnete Ergebnis (</w:t>
-      </w:r>
-      <w:proofErr w:type="spellStart"/>
-      <w:r>
-        <w:t>TemporäresErgebnis</w:t>
-      </w:r>
-      <w:proofErr w:type="spellEnd"/>
-      <w:r>
-        <w:t xml:space="preserve">) in die Eingabe ein und überprüft sie auf doppelte Operatoren. In Abbildung </w:t>
+      <w:r>
+        <w:t xml:space="preserve">(). Sie </w:t>
+      </w:r>
+      <w:r>
+        <w:t xml:space="preserve">fügt das soeben berechnete Ergebnis (TemporäresErgebnis) in die Eingabe ein und überprüft sie auf doppelte Operatoren. In Abbildung </w:t>
       </w:r>
       <w:r>
         <w:t>10</w:t>
@@ -4519,20 +4558,12 @@
     <w:p>
       <w:pPr>
         <w:pStyle w:val="berschrift2"/>
-        <w:rPr>
-          <w:lang w:val="en-GB"/>
-        </w:rPr>
       </w:pPr>
-      <w:bookmarkStart w:id="13" w:name="_Toc96035062"/>
-      <w:proofErr w:type="spellStart"/>
-      <w:r>
-        <w:rPr>
-          <w:lang w:val="en-GB"/>
-        </w:rPr>
+      <w:bookmarkStart w:id="12" w:name="_Toc96079199"/>
+      <w:r>
         <w:t>Laufzeitanalyse</w:t>
       </w:r>
-      <w:bookmarkEnd w:id="13"/>
-      <w:proofErr w:type="spellEnd"/>
+      <w:bookmarkEnd w:id="12"/>
     </w:p>
     <w:p>
       <w:pPr>
@@ -4628,7 +4659,7 @@
         <w:rPr>
           <w:rStyle w:val="Funotenzeichen"/>
         </w:rPr>
-        <w:footnoteReference w:id="35"/>
+        <w:footnoteReference w:id="36"/>
       </w:r>
       <w:r>
         <w:t xml:space="preserve"> </w:t>
@@ -4644,14 +4675,14 @@
       <w:pPr>
         <w:pStyle w:val="berschrift1"/>
       </w:pPr>
-      <w:bookmarkStart w:id="14" w:name="_Toc96035063"/>
+      <w:bookmarkStart w:id="13" w:name="_Toc96079200"/>
       <w:r>
         <w:t>Schluss</w:t>
       </w:r>
       <w:r>
         <w:t xml:space="preserve"> und Ausblick</w:t>
       </w:r>
-      <w:bookmarkEnd w:id="14"/>
+      <w:bookmarkEnd w:id="13"/>
     </w:p>
     <w:p>
       <w:pPr>
@@ -4701,15 +4732,7 @@
         <w:t xml:space="preserve"> Bezug auf PCBs gelernt habe, möchte ich zukünftig eine eigene Tastatur für den alltäglichen Gebrauch designen. Einen Taschenrechner mit dem Raspberry Pi Zero zu erstellen hat ebenfalls gewisse Schwierigkeiten mit sich gebracht, da </w:t>
       </w:r>
       <w:r>
-        <w:t xml:space="preserve">die Pins von </w:t>
-      </w:r>
-      <w:proofErr w:type="spellStart"/>
-      <w:r>
-        <w:t>Raspberrys</w:t>
-      </w:r>
-      <w:proofErr w:type="spellEnd"/>
-      <w:r>
-        <w:t xml:space="preserve"> gewöhnlich per Python ausgelesen und angesteuert werden. </w:t>
+        <w:t xml:space="preserve">die Pins von Raspberrys gewöhnlich per Python ausgelesen und angesteuert werden. </w:t>
       </w:r>
       <w:r>
         <w:t xml:space="preserve">Für die Tasten habe ich, wie in Kapitel 2.3 erwähnt, die Pi4J Bibliothek gefunden die das </w:t>
@@ -4736,24 +4759,29 @@
         <w:t>abellos benutzten, was einen Taschenrechner ausmacht, da heute jeder Computer bereits einen eingebauten Taschenrechner hat</w:t>
       </w:r>
       <w:r>
-        <w:t xml:space="preserve">. Zusammenfassend lässt sich also sagen, dass einen Taschenrechner selbst zu Programmieren, sowie zu </w:t>
-      </w:r>
-      <w:proofErr w:type="spellStart"/>
+        <w:t xml:space="preserve">. Zusammenfassend lässt sich also sagen, dass einen Taschenrechner selbst zu </w:t>
+      </w:r>
+      <w:r>
+        <w:t>programmieren</w:t>
+      </w:r>
+      <w:r>
+        <w:t xml:space="preserve">, sowie zu </w:t>
+      </w:r>
+      <w:r>
+        <w:t>bauen</w:t>
+      </w:r>
+      <w:r>
+        <w:t xml:space="preserve">, einige Schwierigkeiten, speziell Löten, das </w:t>
+      </w:r>
+      <w:r>
+        <w:t>Arbeiten</w:t>
+      </w:r>
+      <w:r>
+        <w:t xml:space="preserve"> mit GPIOs und I2C </w:t>
+      </w:r>
       <w:r>
         <w:lastRenderedPageBreak/>
-        <w:t>Bauen</w:t>
-      </w:r>
-      <w:proofErr w:type="spellEnd"/>
-      <w:r>
-        <w:t xml:space="preserve">, einige Schwierigkeiten, speziell Löten, das </w:t>
-      </w:r>
-      <w:proofErr w:type="spellStart"/>
-      <w:r>
-        <w:t>arbeiten</w:t>
-      </w:r>
-      <w:proofErr w:type="spellEnd"/>
-      <w:r>
-        <w:t xml:space="preserve"> mit GPIOs und I2C Bildschirmen, hat, aber auch in manchen Aspekten, wie dem Programmieren des Algorithmus, einfacher ist als anfangs erwartet.</w:t>
+        <w:t>Bildschirmen hat, aber auch in manchen Aspekten, wie dem Programmieren des Algorithmus, einfacher ist als anfangs erwartet.</w:t>
       </w:r>
     </w:p>
     <w:p>
@@ -4769,7 +4797,7 @@
         <w:br w:type="page"/>
       </w:r>
     </w:p>
-    <w:bookmarkStart w:id="15" w:name="_Toc96035064" w:displacedByCustomXml="next"/>
+    <w:bookmarkStart w:id="14" w:name="_Toc96079201" w:displacedByCustomXml="next"/>
     <w:sdt>
       <w:sdtPr>
         <w:rPr>
@@ -4800,7 +4828,7 @@
           <w:r>
             <w:t xml:space="preserve"> (Primärliteratur)</w:t>
           </w:r>
-          <w:bookmarkEnd w:id="15"/>
+          <w:bookmarkEnd w:id="14"/>
         </w:p>
         <w:sdt>
           <w:sdtPr>
@@ -4812,7 +4840,8 @@
             <w:p>
               <w:pPr>
                 <w:pStyle w:val="Literaturverzeichnis"/>
-                <w:ind w:left="720" w:hanging="720"/>
+                <w:spacing w:after="120"/>
+                <w:ind w:left="1004" w:hanging="720"/>
                 <w:rPr>
                   <w:noProof/>
                   <w:szCs w:val="24"/>
@@ -4855,7 +4884,8 @@
             <w:p>
               <w:pPr>
                 <w:pStyle w:val="Literaturverzeichnis"/>
-                <w:ind w:left="720" w:hanging="720"/>
+                <w:spacing w:after="120"/>
+                <w:ind w:left="1004" w:hanging="720"/>
                 <w:rPr>
                   <w:noProof/>
                   <w:lang w:val="de-AT"/>
@@ -4888,7 +4918,8 @@
             <w:p>
               <w:pPr>
                 <w:pStyle w:val="Literaturverzeichnis"/>
-                <w:ind w:left="720" w:hanging="720"/>
+                <w:spacing w:after="120"/>
+                <w:ind w:left="1004" w:hanging="720"/>
                 <w:rPr>
                   <w:noProof/>
                   <w:lang w:val="de-AT"/>
@@ -4921,7 +4952,8 @@
             <w:p>
               <w:pPr>
                 <w:pStyle w:val="Literaturverzeichnis"/>
-                <w:ind w:left="720" w:hanging="720"/>
+                <w:spacing w:after="120"/>
+                <w:ind w:left="1004" w:hanging="720"/>
                 <w:rPr>
                   <w:noProof/>
                   <w:lang w:val="de-AT"/>
@@ -4954,7 +4986,8 @@
             <w:p>
               <w:pPr>
                 <w:pStyle w:val="Literaturverzeichnis"/>
-                <w:ind w:left="720" w:hanging="720"/>
+                <w:spacing w:after="120"/>
+                <w:ind w:left="1004" w:hanging="720"/>
                 <w:rPr>
                   <w:noProof/>
                   <w:lang w:val="de-AT"/>
@@ -4994,7 +5027,8 @@
             <w:p>
               <w:pPr>
                 <w:pStyle w:val="Literaturverzeichnis"/>
-                <w:ind w:left="720" w:hanging="720"/>
+                <w:spacing w:after="120"/>
+                <w:ind w:left="1004" w:hanging="720"/>
               </w:pPr>
               <w:r>
                 <w:fldChar w:fldCharType="end"/>
@@ -5009,7 +5043,7 @@
         <w:pStyle w:val="Textbody"/>
       </w:pPr>
     </w:p>
-    <w:bookmarkStart w:id="16" w:name="_Toc96035065" w:displacedByCustomXml="next"/>
+    <w:bookmarkStart w:id="15" w:name="_Toc96079202" w:displacedByCustomXml="next"/>
     <w:sdt>
       <w:sdtPr>
         <w:rPr>
@@ -5036,7 +5070,7 @@
           <w:r>
             <w:t xml:space="preserve"> (Sekundärliteratur)</w:t>
           </w:r>
-          <w:bookmarkEnd w:id="16"/>
+          <w:bookmarkEnd w:id="15"/>
         </w:p>
         <w:sdt>
           <w:sdtPr>
@@ -5048,7 +5082,8 @@
             <w:p>
               <w:pPr>
                 <w:pStyle w:val="Literaturverzeichnis"/>
-                <w:ind w:left="720" w:hanging="720"/>
+                <w:spacing w:after="120"/>
+                <w:ind w:left="1004" w:hanging="720"/>
                 <w:rPr>
                   <w:noProof/>
                   <w:szCs w:val="24"/>
@@ -5099,7 +5134,8 @@
             <w:p>
               <w:pPr>
                 <w:pStyle w:val="Literaturverzeichnis"/>
-                <w:ind w:left="720" w:hanging="720"/>
+                <w:spacing w:after="120"/>
+                <w:ind w:left="1004" w:hanging="720"/>
                 <w:rPr>
                   <w:noProof/>
                 </w:rPr>
@@ -5137,7 +5173,8 @@
             <w:p>
               <w:pPr>
                 <w:pStyle w:val="Literaturverzeichnis"/>
-                <w:ind w:left="720" w:hanging="720"/>
+                <w:spacing w:after="120"/>
+                <w:ind w:left="1004" w:hanging="720"/>
                 <w:rPr>
                   <w:noProof/>
                 </w:rPr>
@@ -5175,7 +5212,8 @@
             <w:p>
               <w:pPr>
                 <w:pStyle w:val="Literaturverzeichnis"/>
-                <w:ind w:left="720" w:hanging="720"/>
+                <w:spacing w:after="120"/>
+                <w:ind w:left="1004" w:hanging="720"/>
                 <w:rPr>
                   <w:noProof/>
                 </w:rPr>
@@ -5213,10 +5251,10 @@
             <w:p>
               <w:pPr>
                 <w:pStyle w:val="Literaturverzeichnis"/>
-                <w:ind w:left="720" w:hanging="720"/>
+                <w:spacing w:after="120"/>
+                <w:ind w:left="1004" w:hanging="720"/>
               </w:pPr>
               <w:r>
-                <w:lastRenderedPageBreak/>
                 <w:fldChar w:fldCharType="end"/>
               </w:r>
             </w:p>
@@ -5226,45 +5264,14 @@
     </w:sdt>
     <w:p>
       <w:pPr>
-        <w:pStyle w:val="Textbody"/>
-      </w:pPr>
-    </w:p>
-    <w:p>
-      <w:pPr>
-        <w:pStyle w:val="Listenabsatz"/>
-        <w:numPr>
-          <w:ilvl w:val="0"/>
-          <w:numId w:val="5"/>
-        </w:numPr>
-        <w:rPr>
-          <w:rFonts w:ascii="Arial" w:hAnsi="Arial" w:cs="Arial"/>
-          <w:color w:val="333333"/>
-          <w:sz w:val="21"/>
-          <w:shd w:val="clear" w:color="auto" w:fill="FFFFFF"/>
-          <w:lang w:val="en-GB"/>
-        </w:rPr>
-      </w:pPr>
-      <w:r>
-        <w:rPr>
-          <w:rFonts w:ascii="Arial" w:hAnsi="Arial" w:cs="Arial"/>
-          <w:color w:val="333333"/>
-          <w:sz w:val="21"/>
-          <w:shd w:val="clear" w:color="auto" w:fill="FFFFFF"/>
-          <w:lang w:val="en-GB"/>
-        </w:rPr>
-        <w:br w:type="page"/>
-      </w:r>
-    </w:p>
-    <w:p>
-      <w:pPr>
         <w:pStyle w:val="berschrift1"/>
       </w:pPr>
-      <w:bookmarkStart w:id="17" w:name="_Toc96035066"/>
+      <w:bookmarkStart w:id="16" w:name="_Toc96079203"/>
       <w:r>
         <w:lastRenderedPageBreak/>
         <w:t>Anhang</w:t>
       </w:r>
-      <w:bookmarkEnd w:id="17"/>
+      <w:bookmarkEnd w:id="16"/>
     </w:p>
     <w:p>
       <w:r>
@@ -5318,7 +5325,7 @@
           <w:noProof/>
         </w:rPr>
         <w:drawing>
-          <wp:anchor distT="0" distB="0" distL="114300" distR="114300" simplePos="0" relativeHeight="251680768" behindDoc="0" locked="0" layoutInCell="1" allowOverlap="1" wp14:anchorId="4129FCED">
+          <wp:anchor distT="0" distB="0" distL="114300" distR="114300" simplePos="0" relativeHeight="251680768" behindDoc="0" locked="0" layoutInCell="1" allowOverlap="1" wp14:anchorId="4B6160BA" wp14:editId="3F7F1A26">
             <wp:simplePos x="0" y="0"/>
             <wp:positionH relativeFrom="column">
               <wp:posOffset>-4785</wp:posOffset>
@@ -5380,83 +5387,13 @@
         <w:pStyle w:val="Beschriftung"/>
       </w:pPr>
       <w:r>
-        <w:rPr>
-          <w:noProof/>
-        </w:rPr>
-        <w:drawing>
-          <wp:anchor distT="0" distB="0" distL="114300" distR="114300" simplePos="0" relativeHeight="251656192" behindDoc="1" locked="0" layoutInCell="1" allowOverlap="1">
-            <wp:simplePos x="0" y="0"/>
-            <wp:positionH relativeFrom="margin">
-              <wp:posOffset>7620</wp:posOffset>
-            </wp:positionH>
-            <wp:positionV relativeFrom="paragraph">
-              <wp:posOffset>235917</wp:posOffset>
-            </wp:positionV>
-            <wp:extent cx="3369310" cy="2310765"/>
-            <wp:effectExtent l="0" t="0" r="5715" b="0"/>
-            <wp:wrapTopAndBottom/>
-            <wp:docPr id="916" name="Grafik 916"/>
-            <wp:cNvGraphicFramePr>
-              <a:graphicFrameLocks xmlns:a="http://schemas.openxmlformats.org/drawingml/2006/main" noChangeAspect="1"/>
-            </wp:cNvGraphicFramePr>
-            <a:graphic xmlns:a="http://schemas.openxmlformats.org/drawingml/2006/main">
-              <a:graphicData uri="http://schemas.openxmlformats.org/drawingml/2006/picture">
-                <pic:pic xmlns:pic="http://schemas.openxmlformats.org/drawingml/2006/picture">
-                  <pic:nvPicPr>
-                    <pic:cNvPr id="0" name="Picture 1"/>
-                    <pic:cNvPicPr>
-                      <a:picLocks noChangeAspect="1" noChangeArrowheads="1"/>
-                    </pic:cNvPicPr>
-                  </pic:nvPicPr>
-                  <pic:blipFill>
-                    <a:blip r:embed="rId10" cstate="print">
-                      <a:extLst>
-                        <a:ext uri="{28A0092B-C50C-407E-A947-70E740481C1C}">
-                          <a14:useLocalDpi xmlns:a14="http://schemas.microsoft.com/office/drawing/2010/main" val="0"/>
-                        </a:ext>
-                      </a:extLst>
-                    </a:blip>
-                    <a:srcRect/>
-                    <a:stretch>
-                      <a:fillRect/>
-                    </a:stretch>
-                  </pic:blipFill>
-                  <pic:spPr bwMode="auto">
-                    <a:xfrm>
-                      <a:off x="0" y="0"/>
-                      <a:ext cx="3369310" cy="2310765"/>
-                    </a:xfrm>
-                    <a:prstGeom prst="rect">
-                      <a:avLst/>
-                    </a:prstGeom>
-                    <a:noFill/>
-                    <a:ln>
-                      <a:noFill/>
-                    </a:ln>
-                  </pic:spPr>
-                </pic:pic>
-              </a:graphicData>
-            </a:graphic>
-            <wp14:sizeRelH relativeFrom="margin">
-              <wp14:pctWidth>0</wp14:pctWidth>
-            </wp14:sizeRelH>
-            <wp14:sizeRelV relativeFrom="margin">
-              <wp14:pctHeight>0</wp14:pctHeight>
-            </wp14:sizeRelV>
-          </wp:anchor>
-        </w:drawing>
-      </w:r>
-      <w:r>
         <w:t xml:space="preserve">Abbildung </w:t>
       </w:r>
       <w:r>
         <w:fldChar w:fldCharType="begin"/>
       </w:r>
       <w:r>
-        <w:instrText xml:space="preserve"> SEQ Abbildung \*</w:instrText>
-      </w:r>
-      <w:r>
-        <w:instrText xml:space="preserve"> ARABIC </w:instrText>
+        <w:instrText xml:space="preserve"> SEQ Abbildung \* ARABIC </w:instrText>
       </w:r>
       <w:r>
         <w:fldChar w:fldCharType="separate"/>
@@ -5517,16 +5454,17 @@
         <w:rPr>
           <w:noProof/>
         </w:rPr>
+        <w:lastRenderedPageBreak/>
         <mc:AlternateContent>
           <mc:Choice Requires="wps">
             <w:drawing>
-              <wp:anchor distT="0" distB="0" distL="114300" distR="114300" simplePos="0" relativeHeight="251679744" behindDoc="1" locked="0" layoutInCell="1" allowOverlap="1" wp14:anchorId="601EC768" wp14:editId="17D4C21E">
+              <wp:anchor distT="0" distB="0" distL="114300" distR="114300" simplePos="0" relativeHeight="251679744" behindDoc="1" locked="0" layoutInCell="1" allowOverlap="1" wp14:anchorId="29DB32FC" wp14:editId="1CAE9A83">
                 <wp:simplePos x="0" y="0"/>
                 <wp:positionH relativeFrom="column">
                   <wp:posOffset>9525</wp:posOffset>
                 </wp:positionH>
                 <wp:positionV relativeFrom="paragraph">
-                  <wp:posOffset>2345387</wp:posOffset>
+                  <wp:posOffset>3049905</wp:posOffset>
                 </wp:positionV>
                 <wp:extent cx="3369310" cy="635"/>
                 <wp:effectExtent l="0" t="0" r="0" b="0"/>
@@ -5643,11 +5581,11 @@
           </mc:Choice>
           <mc:Fallback>
             <w:pict>
-              <v:shapetype w14:anchorId="601EC768" id="_x0000_t202" coordsize="21600,21600" o:spt="202" path="m,l,21600r21600,l21600,xe">
+              <v:shapetype w14:anchorId="29DB32FC" id="_x0000_t202" coordsize="21600,21600" o:spt="202" path="m,l,21600r21600,l21600,xe">
                 <v:stroke joinstyle="miter"/>
                 <v:path gradientshapeok="t" o:connecttype="rect"/>
               </v:shapetype>
-              <v:shape id="Textfeld 10" o:spid="_x0000_s1026" type="#_x0000_t202" style="position:absolute;margin-left:.75pt;margin-top:184.7pt;width:265.3pt;height:.05pt;z-index:-251636736;visibility:visible;mso-wrap-style:square;mso-wrap-distance-left:9pt;mso-wrap-distance-top:0;mso-wrap-distance-right:9pt;mso-wrap-distance-bottom:0;mso-position-horizontal:absolute;mso-position-horizontal-relative:text;mso-position-vertical:absolute;mso-position-vertical-relative:text;v-text-anchor:top" o:gfxdata="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" stroked="f">
+              <v:shape id="Textfeld 10" o:spid="_x0000_s1026" type="#_x0000_t202" style="position:absolute;margin-left:.75pt;margin-top:240.15pt;width:265.3pt;height:.05pt;z-index:-251636736;visibility:visible;mso-wrap-style:square;mso-wrap-distance-left:9pt;mso-wrap-distance-top:0;mso-wrap-distance-right:9pt;mso-wrap-distance-bottom:0;mso-position-horizontal:absolute;mso-position-horizontal-relative:text;mso-position-vertical:absolute;mso-position-vertical-relative:text;v-text-anchor:top" o:gfxdata="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" stroked="f">
                 <v:textbox style="mso-fit-shape-to-text:t" inset="0,0,0,0">
                   <w:txbxContent>
                     <w:p>
@@ -5724,6 +5662,73 @@
           </mc:Fallback>
         </mc:AlternateContent>
       </w:r>
+      <w:r>
+        <w:rPr>
+          <w:noProof/>
+        </w:rPr>
+        <w:drawing>
+          <wp:anchor distT="0" distB="0" distL="114300" distR="114300" simplePos="0" relativeHeight="251656192" behindDoc="1" locked="0" layoutInCell="1" allowOverlap="1" wp14:anchorId="36D7ACA5" wp14:editId="5E608A7C">
+            <wp:simplePos x="0" y="0"/>
+            <wp:positionH relativeFrom="margin">
+              <wp:align>left</wp:align>
+            </wp:positionH>
+            <wp:positionV relativeFrom="paragraph">
+              <wp:posOffset>0</wp:posOffset>
+            </wp:positionV>
+            <wp:extent cx="4343400" cy="2979420"/>
+            <wp:effectExtent l="0" t="0" r="0" b="0"/>
+            <wp:wrapTopAndBottom/>
+            <wp:docPr id="916" name="Grafik 916"/>
+            <wp:cNvGraphicFramePr>
+              <a:graphicFrameLocks xmlns:a="http://schemas.openxmlformats.org/drawingml/2006/main" noChangeAspect="1"/>
+            </wp:cNvGraphicFramePr>
+            <a:graphic xmlns:a="http://schemas.openxmlformats.org/drawingml/2006/main">
+              <a:graphicData uri="http://schemas.openxmlformats.org/drawingml/2006/picture">
+                <pic:pic xmlns:pic="http://schemas.openxmlformats.org/drawingml/2006/picture">
+                  <pic:nvPicPr>
+                    <pic:cNvPr id="0" name="Picture 1"/>
+                    <pic:cNvPicPr>
+                      <a:picLocks noChangeAspect="1" noChangeArrowheads="1"/>
+                    </pic:cNvPicPr>
+                  </pic:nvPicPr>
+                  <pic:blipFill>
+                    <a:blip r:embed="rId10" cstate="print">
+                      <a:extLst>
+                        <a:ext uri="{28A0092B-C50C-407E-A947-70E740481C1C}">
+                          <a14:useLocalDpi xmlns:a14="http://schemas.microsoft.com/office/drawing/2010/main" val="0"/>
+                        </a:ext>
+                      </a:extLst>
+                    </a:blip>
+                    <a:srcRect/>
+                    <a:stretch>
+                      <a:fillRect/>
+                    </a:stretch>
+                  </pic:blipFill>
+                  <pic:spPr bwMode="auto">
+                    <a:xfrm>
+                      <a:off x="0" y="0"/>
+                      <a:ext cx="4353138" cy="2986587"/>
+                    </a:xfrm>
+                    <a:prstGeom prst="rect">
+                      <a:avLst/>
+                    </a:prstGeom>
+                    <a:noFill/>
+                    <a:ln>
+                      <a:noFill/>
+                    </a:ln>
+                  </pic:spPr>
+                </pic:pic>
+              </a:graphicData>
+            </a:graphic>
+            <wp14:sizeRelH relativeFrom="margin">
+              <wp14:pctWidth>0</wp14:pctWidth>
+            </wp14:sizeRelH>
+            <wp14:sizeRelV relativeFrom="margin">
+              <wp14:pctHeight>0</wp14:pctHeight>
+            </wp14:sizeRelV>
+          </wp:anchor>
+        </w:drawing>
+      </w:r>
     </w:p>
     <w:p>
       <w:r>
@@ -5734,7 +5739,7 @@
         <mc:AlternateContent>
           <mc:Choice Requires="wps">
             <w:drawing>
-              <wp:anchor distT="0" distB="0" distL="114300" distR="114300" simplePos="0" relativeHeight="251687936" behindDoc="0" locked="0" layoutInCell="1" allowOverlap="1" wp14:anchorId="23626F51" wp14:editId="12552BA1">
+              <wp:anchor distT="0" distB="0" distL="114300" distR="114300" simplePos="0" relativeHeight="251687936" behindDoc="0" locked="0" layoutInCell="1" allowOverlap="1" wp14:anchorId="7B55DAB9" wp14:editId="27B4F680">
                 <wp:simplePos x="0" y="0"/>
                 <wp:positionH relativeFrom="column">
                   <wp:posOffset>43132</wp:posOffset>
@@ -5798,7 +5803,7 @@
           </mc:Choice>
           <mc:Fallback>
             <w:pict>
-              <v:shape w14:anchorId="23626F51" id="Textfeld 16" o:spid="_x0000_s1027" type="#_x0000_t202" style="position:absolute;margin-left:3.4pt;margin-top:436.3pt;width:411pt;height:.05pt;z-index:251687936;visibility:visible;mso-wrap-style:square;mso-wrap-distance-left:9pt;mso-wrap-distance-top:0;mso-wrap-distance-right:9pt;mso-wrap-distance-bottom:0;mso-position-horizontal:absolute;mso-position-horizontal-relative:text;mso-position-vertical:absolute;mso-position-vertical-relative:text;v-text-anchor:top" o:gfxdata="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" stroked="f">
+              <v:shape w14:anchorId="7B55DAB9" id="Textfeld 16" o:spid="_x0000_s1027" type="#_x0000_t202" style="position:absolute;margin-left:3.4pt;margin-top:436.3pt;width:411pt;height:.05pt;z-index:251687936;visibility:visible;mso-wrap-style:square;mso-wrap-distance-left:9pt;mso-wrap-distance-top:0;mso-wrap-distance-right:9pt;mso-wrap-distance-bottom:0;mso-position-horizontal:absolute;mso-position-horizontal-relative:text;mso-position-vertical:absolute;mso-position-vertical-relative:text;v-text-anchor:top" o:gfxdata="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" stroked="f">
                 <v:textbox style="mso-fit-shape-to-text:t" inset="0,0,0,0">
                   <w:txbxContent>
                     <w:p>
@@ -5828,7 +5833,7 @@
           <w:noProof/>
         </w:rPr>
         <w:drawing>
-          <wp:inline distT="0" distB="0" distL="0" distR="0" wp14:anchorId="4ED469DA" wp14:editId="45EDB93F">
+          <wp:inline distT="0" distB="0" distL="0" distR="0" wp14:anchorId="646159C0" wp14:editId="73F2213B">
             <wp:extent cx="5131124" cy="2180302"/>
             <wp:effectExtent l="0" t="0" r="0" b="0"/>
             <wp:docPr id="26" name="Grafik 26"/>
@@ -5880,7 +5885,7 @@
         <mc:AlternateContent>
           <mc:Choice Requires="wps">
             <w:drawing>
-              <wp:anchor distT="0" distB="0" distL="114300" distR="114300" simplePos="0" relativeHeight="251685888" behindDoc="0" locked="0" layoutInCell="1" allowOverlap="1" wp14:anchorId="45B7FBFA" wp14:editId="3E4A8894">
+              <wp:anchor distT="0" distB="0" distL="114300" distR="114300" simplePos="0" relativeHeight="251685888" behindDoc="0" locked="0" layoutInCell="1" allowOverlap="1" wp14:anchorId="3E8FA48D" wp14:editId="6FFF7ACC">
                 <wp:simplePos x="0" y="0"/>
                 <wp:positionH relativeFrom="column">
                   <wp:posOffset>0</wp:posOffset>
@@ -5944,7 +5949,7 @@
           </mc:Choice>
           <mc:Fallback>
             <w:pict>
-              <v:shape w14:anchorId="45B7FBFA" id="Textfeld 15" o:spid="_x0000_s1028" type="#_x0000_t202" style="position:absolute;margin-left:0;margin-top:244.25pt;width:411pt;height:.05pt;z-index:251685888;visibility:visible;mso-wrap-style:square;mso-wrap-distance-left:9pt;mso-wrap-distance-top:0;mso-wrap-distance-right:9pt;mso-wrap-distance-bottom:0;mso-position-horizontal:absolute;mso-position-horizontal-relative:text;mso-position-vertical:absolute;mso-position-vertical-relative:text;v-text-anchor:top" o:gfxdata="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" stroked="f">
+              <v:shape w14:anchorId="3E8FA48D" id="Textfeld 15" o:spid="_x0000_s1028" type="#_x0000_t202" style="position:absolute;margin-left:0;margin-top:244.25pt;width:411pt;height:.05pt;z-index:251685888;visibility:visible;mso-wrap-style:square;mso-wrap-distance-left:9pt;mso-wrap-distance-top:0;mso-wrap-distance-right:9pt;mso-wrap-distance-bottom:0;mso-position-horizontal:absolute;mso-position-horizontal-relative:text;mso-position-vertical:absolute;mso-position-vertical-relative:text;v-text-anchor:top" o:gfxdata="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" stroked="f">
                 <v:textbox style="mso-fit-shape-to-text:t" inset="0,0,0,0">
                   <w:txbxContent>
                     <w:p>
@@ -5974,7 +5979,7 @@
           <w:noProof/>
         </w:rPr>
         <w:drawing>
-          <wp:anchor distT="0" distB="0" distL="114300" distR="114300" simplePos="0" relativeHeight="251683840" behindDoc="0" locked="0" layoutInCell="1" allowOverlap="1" wp14:anchorId="31765598" wp14:editId="23BE7300">
+          <wp:anchor distT="0" distB="0" distL="114300" distR="114300" simplePos="0" relativeHeight="251683840" behindDoc="0" locked="0" layoutInCell="1" allowOverlap="1" wp14:anchorId="08D886BD" wp14:editId="75B5AF43">
             <wp:simplePos x="0" y="0"/>
             <wp:positionH relativeFrom="margin">
               <wp:align>right</wp:align>
@@ -6004,9 +6009,8 @@
         <w:rPr>
           <w:noProof/>
         </w:rPr>
-        <w:lastRenderedPageBreak/>
         <w:drawing>
-          <wp:inline distT="0" distB="0" distL="0" distR="0" wp14:anchorId="3216991C" wp14:editId="27FCA5E2">
+          <wp:inline distT="0" distB="0" distL="0" distR="0" wp14:anchorId="56119CCB" wp14:editId="7CB8F088">
             <wp:extent cx="5148314" cy="2864677"/>
             <wp:effectExtent l="0" t="0" r="0" b="0"/>
             <wp:docPr id="27" name="Grafik 27"/>
@@ -6081,7 +6085,7 @@
         <mc:AlternateContent>
           <mc:Choice Requires="wps">
             <w:drawing>
-              <wp:anchor distT="0" distB="0" distL="114300" distR="114300" simplePos="0" relativeHeight="251692032" behindDoc="0" locked="0" layoutInCell="1" allowOverlap="1" wp14:anchorId="572B947C" wp14:editId="3DEC46AB">
+              <wp:anchor distT="0" distB="0" distL="114300" distR="114300" simplePos="0" relativeHeight="251692032" behindDoc="0" locked="0" layoutInCell="1" allowOverlap="1" wp14:anchorId="5DF09AF9" wp14:editId="72762F2D">
                 <wp:simplePos x="0" y="0"/>
                 <wp:positionH relativeFrom="column">
                   <wp:posOffset>0</wp:posOffset>
@@ -6142,7 +6146,7 @@
           </mc:Choice>
           <mc:Fallback>
             <w:pict>
-              <v:shape w14:anchorId="572B947C" id="Textfeld 18" o:spid="_x0000_s1029" type="#_x0000_t202" style="position:absolute;margin-left:0;margin-top:440pt;width:411pt;height:.05pt;z-index:251692032;visibility:visible;mso-wrap-style:square;mso-wrap-distance-left:9pt;mso-wrap-distance-top:0;mso-wrap-distance-right:9pt;mso-wrap-distance-bottom:0;mso-position-horizontal:absolute;mso-position-horizontal-relative:text;mso-position-vertical:absolute;mso-position-vertical-relative:text;v-text-anchor:top" o:gfxdata="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" stroked="f">
+              <v:shape w14:anchorId="5DF09AF9" id="Textfeld 18" o:spid="_x0000_s1029" type="#_x0000_t202" style="position:absolute;margin-left:0;margin-top:440pt;width:411pt;height:.05pt;z-index:251692032;visibility:visible;mso-wrap-style:square;mso-wrap-distance-left:9pt;mso-wrap-distance-top:0;mso-wrap-distance-right:9pt;mso-wrap-distance-bottom:0;mso-position-horizontal:absolute;mso-position-horizontal-relative:text;mso-position-vertical:absolute;mso-position-vertical-relative:text;v-text-anchor:top" o:gfxdata="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" stroked="f">
                 <v:textbox style="mso-fit-shape-to-text:t" inset="0,0,0,0">
                   <w:txbxContent>
                     <w:p>
@@ -6175,7 +6179,7 @@
           <w:szCs w:val="16"/>
         </w:rPr>
         <w:drawing>
-          <wp:anchor distT="0" distB="0" distL="114300" distR="114300" simplePos="0" relativeHeight="251689984" behindDoc="1" locked="0" layoutInCell="1" allowOverlap="1" wp14:anchorId="352AFA9D" wp14:editId="4CDD2144">
+          <wp:anchor distT="0" distB="0" distL="114300" distR="114300" simplePos="0" relativeHeight="251689984" behindDoc="1" locked="0" layoutInCell="1" allowOverlap="1" wp14:anchorId="3AFCC0B1" wp14:editId="0D791D25">
             <wp:simplePos x="0" y="0"/>
             <wp:positionH relativeFrom="margin">
               <wp:posOffset>0</wp:posOffset>
@@ -6239,7 +6243,7 @@
           <w:noProof/>
         </w:rPr>
         <w:drawing>
-          <wp:inline distT="0" distB="0" distL="0" distR="0" wp14:anchorId="7D7F1591" wp14:editId="0F6B6579">
+          <wp:inline distT="0" distB="0" distL="0" distR="0" wp14:anchorId="7A5FDBEB" wp14:editId="4A84D183">
             <wp:extent cx="5172501" cy="2427214"/>
             <wp:effectExtent l="0" t="0" r="0" b="0"/>
             <wp:docPr id="7" name="Grafik 7"/>
@@ -6295,10 +6299,10 @@
         </w:rPr>
         <w:t>Abbildung 6</w:t>
       </w:r>
-      <w:bookmarkStart w:id="18" w:name="_MON_1705855003"/>
-      <w:bookmarkEnd w:id="18"/>
-      <w:r>
-        <w:object w:dxaOrig="16840" w:dyaOrig="11670">
+      <w:bookmarkStart w:id="17" w:name="_MON_1705855003"/>
+      <w:bookmarkEnd w:id="17"/>
+      <w:r>
+        <w:object w:dxaOrig="16840" w:dyaOrig="11670" w14:anchorId="64667444">
           <v:shapetype id="_x0000_t75" coordsize="21600,21600" o:spt="75" o:preferrelative="t" path="m@4@5l@4@11@9@11@9@5xe" filled="f" stroked="f">
             <v:stroke joinstyle="miter"/>
             <v:formulas>
@@ -6318,10 +6322,10 @@
             <v:path o:extrusionok="f" gradientshapeok="t" o:connecttype="rect"/>
             <o:lock v:ext="edit" aspectratio="t"/>
           </v:shapetype>
-          <v:shape id="_x0000_i1025" type="#_x0000_t75" style="width:393.75pt;height:272.25pt" o:ole="">
+          <v:shape id="_x0000_i1025" type="#_x0000_t75" style="width:394.05pt;height:272.5pt" o:ole="">
             <v:imagedata r:id="rId20" o:title=""/>
           </v:shape>
-          <o:OLEObject Type="Embed" ProgID="Word.OpenDocumentText.12" ShapeID="_x0000_i1025" DrawAspect="Content" ObjectID="_1706649435" r:id="rId21"/>
+          <o:OLEObject Type="Embed" ProgID="Word.OpenDocumentText.12" ShapeID="_x0000_i1025" DrawAspect="Content" ObjectID="_1706694418" r:id="rId21"/>
         </w:object>
       </w:r>
     </w:p>
@@ -6362,18 +6366,18 @@
         <w:t xml:space="preserve"> mit Eagle</w:t>
       </w:r>
     </w:p>
-    <w:bookmarkStart w:id="19" w:name="_MON_1705856086"/>
-    <w:bookmarkEnd w:id="19"/>
+    <w:bookmarkStart w:id="18" w:name="_MON_1705856086"/>
+    <w:bookmarkEnd w:id="18"/>
     <w:p>
       <w:pPr>
         <w:keepNext/>
       </w:pPr>
       <w:r>
-        <w:object w:dxaOrig="5740" w:dyaOrig="4566">
-          <v:shape id="_x0000_i1026" type="#_x0000_t75" style="width:286.5pt;height:227.25pt" o:ole="">
+        <w:object w:dxaOrig="5740" w:dyaOrig="4566" w14:anchorId="49874133">
+          <v:shape id="_x0000_i1026" type="#_x0000_t75" style="width:286.45pt;height:227.15pt" o:ole="">
             <v:imagedata r:id="rId22" o:title=""/>
           </v:shape>
-          <o:OLEObject Type="Embed" ProgID="Word.OpenDocumentText.12" ShapeID="_x0000_i1026" DrawAspect="Content" ObjectID="_1706649436" r:id="rId23"/>
+          <o:OLEObject Type="Embed" ProgID="Word.OpenDocumentText.12" ShapeID="_x0000_i1026" DrawAspect="Content" ObjectID="_1706694419" r:id="rId23"/>
         </w:object>
       </w:r>
     </w:p>
@@ -6420,7 +6424,7 @@
         <mc:AlternateContent>
           <mc:Choice Requires="wps">
             <w:drawing>
-              <wp:anchor distT="0" distB="0" distL="114300" distR="114300" simplePos="0" relativeHeight="251696128" behindDoc="0" locked="0" layoutInCell="1" allowOverlap="1" wp14:anchorId="5C57F58A" wp14:editId="35739F4D">
+              <wp:anchor distT="0" distB="0" distL="114300" distR="114300" simplePos="0" relativeHeight="251696128" behindDoc="0" locked="0" layoutInCell="1" allowOverlap="1" wp14:anchorId="64DD1BF7" wp14:editId="1186B5CA">
                 <wp:simplePos x="0" y="0"/>
                 <wp:positionH relativeFrom="column">
                   <wp:posOffset>0</wp:posOffset>
@@ -6484,7 +6488,7 @@
           </mc:Choice>
           <mc:Fallback>
             <w:pict>
-              <v:shape w14:anchorId="5C57F58A" id="Textfeld 19" o:spid="_x0000_s1030" type="#_x0000_t202" style="position:absolute;margin-left:0;margin-top:189.35pt;width:141.85pt;height:.05pt;z-index:251696128;visibility:visible;mso-wrap-style:square;mso-wrap-distance-left:9pt;mso-wrap-distance-top:0;mso-wrap-distance-right:9pt;mso-wrap-distance-bottom:0;mso-position-horizontal:absolute;mso-position-horizontal-relative:text;mso-position-vertical:absolute;mso-position-vertical-relative:text;v-text-anchor:top" o:gfxdata="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" stroked="f">
+              <v:shape w14:anchorId="64DD1BF7" id="Textfeld 19" o:spid="_x0000_s1030" type="#_x0000_t202" style="position:absolute;margin-left:0;margin-top:189.35pt;width:141.85pt;height:.05pt;z-index:251696128;visibility:visible;mso-wrap-style:square;mso-wrap-distance-left:9pt;mso-wrap-distance-top:0;mso-wrap-distance-right:9pt;mso-wrap-distance-bottom:0;mso-position-horizontal:absolute;mso-position-horizontal-relative:text;mso-position-vertical:absolute;mso-position-vertical-relative:text;v-text-anchor:top" o:gfxdata="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" stroked="f">
                 <v:textbox style="mso-fit-shape-to-text:t" inset="0,0,0,0">
                   <w:txbxContent>
                     <w:p>
@@ -6514,7 +6518,7 @@
           <w:noProof/>
         </w:rPr>
         <w:drawing>
-          <wp:anchor distT="0" distB="0" distL="114300" distR="114300" simplePos="0" relativeHeight="251694080" behindDoc="1" locked="0" layoutInCell="1" allowOverlap="1" wp14:anchorId="03B1E729" wp14:editId="5AFDD042">
+          <wp:anchor distT="0" distB="0" distL="114300" distR="114300" simplePos="0" relativeHeight="251694080" behindDoc="1" locked="0" layoutInCell="1" allowOverlap="1" wp14:anchorId="77F8BECD" wp14:editId="1CBCB610">
             <wp:simplePos x="0" y="0"/>
             <wp:positionH relativeFrom="margin">
               <wp:posOffset>0</wp:posOffset>
@@ -6577,7 +6581,7 @@
           <w:noProof/>
         </w:rPr>
         <w:drawing>
-          <wp:inline distT="0" distB="0" distL="0" distR="0" wp14:anchorId="20D5B2E3" wp14:editId="413C76C5">
+          <wp:inline distT="0" distB="0" distL="0" distR="0" wp14:anchorId="0EA13365" wp14:editId="593D6A47">
             <wp:extent cx="5204860" cy="3725393"/>
             <wp:effectExtent l="0" t="0" r="0" b="0"/>
             <wp:docPr id="38" name="Grafik 38"/>
@@ -6641,7 +6645,7 @@
         </w:rPr>
         <w:lastRenderedPageBreak/>
         <w:drawing>
-          <wp:inline distT="0" distB="0" distL="0" distR="0" wp14:anchorId="14D2B569" wp14:editId="72863197">
+          <wp:inline distT="0" distB="0" distL="0" distR="0" wp14:anchorId="242315AA" wp14:editId="7102D580">
             <wp:extent cx="5219700" cy="2429152"/>
             <wp:effectExtent l="0" t="0" r="0" b="0"/>
             <wp:docPr id="39" name="Grafik 39"/>
@@ -6704,7 +6708,7 @@
           <w:noProof/>
         </w:rPr>
         <w:drawing>
-          <wp:inline distT="0" distB="0" distL="0" distR="0" wp14:anchorId="0ADB7232" wp14:editId="1FB89127">
+          <wp:inline distT="0" distB="0" distL="0" distR="0" wp14:anchorId="14C578ED" wp14:editId="76BCE573">
             <wp:extent cx="5219700" cy="2890349"/>
             <wp:effectExtent l="0" t="0" r="0" b="0"/>
             <wp:docPr id="48" name="Grafik 48"/>
@@ -6766,7 +6770,7 @@
         <mc:AlternateContent>
           <mc:Choice Requires="wps">
             <w:drawing>
-              <wp:anchor distT="0" distB="0" distL="114300" distR="114300" simplePos="0" relativeHeight="251700224" behindDoc="0" locked="0" layoutInCell="1" allowOverlap="1" wp14:anchorId="710FDAAB" wp14:editId="0844C6F0">
+              <wp:anchor distT="0" distB="0" distL="114300" distR="114300" simplePos="0" relativeHeight="251700224" behindDoc="0" locked="0" layoutInCell="1" allowOverlap="1" wp14:anchorId="47BB6650" wp14:editId="7B50D683">
                 <wp:simplePos x="0" y="0"/>
                 <wp:positionH relativeFrom="column">
                   <wp:posOffset>0</wp:posOffset>
@@ -6830,7 +6834,7 @@
           </mc:Choice>
           <mc:Fallback>
             <w:pict>
-              <v:shape w14:anchorId="710FDAAB" id="Textfeld 20" o:spid="_x0000_s1031" type="#_x0000_t202" style="position:absolute;margin-left:0;margin-top:214.15pt;width:135.9pt;height:.05pt;z-index:251700224;visibility:visible;mso-wrap-style:square;mso-wrap-distance-left:9pt;mso-wrap-distance-top:0;mso-wrap-distance-right:9pt;mso-wrap-distance-bottom:0;mso-position-horizontal:absolute;mso-position-horizontal-relative:text;mso-position-vertical:absolute;mso-position-vertical-relative:text;v-text-anchor:top" o:gfxdata="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" stroked="f">
+              <v:shape w14:anchorId="47BB6650" id="Textfeld 20" o:spid="_x0000_s1031" type="#_x0000_t202" style="position:absolute;margin-left:0;margin-top:214.15pt;width:135.9pt;height:.05pt;z-index:251700224;visibility:visible;mso-wrap-style:square;mso-wrap-distance-left:9pt;mso-wrap-distance-top:0;mso-wrap-distance-right:9pt;mso-wrap-distance-bottom:0;mso-position-horizontal:absolute;mso-position-horizontal-relative:text;mso-position-vertical:absolute;mso-position-vertical-relative:text;v-text-anchor:top" o:gfxdata="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" stroked="f">
                 <v:textbox style="mso-fit-shape-to-text:t" inset="0,0,0,0">
                   <w:txbxContent>
                     <w:p>
@@ -6860,7 +6864,7 @@
           <w:noProof/>
         </w:rPr>
         <w:drawing>
-          <wp:anchor distT="0" distB="0" distL="114300" distR="114300" simplePos="0" relativeHeight="251698176" behindDoc="0" locked="0" layoutInCell="1" allowOverlap="1" wp14:anchorId="231BE4EF" wp14:editId="002A65A4">
+          <wp:anchor distT="0" distB="0" distL="114300" distR="114300" simplePos="0" relativeHeight="251698176" behindDoc="0" locked="0" layoutInCell="1" allowOverlap="1" wp14:anchorId="67425C6B" wp14:editId="77E06662">
             <wp:simplePos x="0" y="0"/>
             <wp:positionH relativeFrom="margin">
               <wp:posOffset>0</wp:posOffset>
@@ -6930,7 +6934,7 @@
         </w:rPr>
         <w:lastRenderedPageBreak/>
         <w:drawing>
-          <wp:inline distT="0" distB="0" distL="0" distR="0" wp14:anchorId="22C31F0F" wp14:editId="328B4E48">
+          <wp:inline distT="0" distB="0" distL="0" distR="0" wp14:anchorId="76C4C4EB" wp14:editId="75C36D5E">
             <wp:extent cx="5212080" cy="5212080"/>
             <wp:effectExtent l="0" t="0" r="7620" b="0"/>
             <wp:docPr id="61" name="Grafik 61"/>
@@ -6987,7 +6991,7 @@
         <mc:AlternateContent>
           <mc:Choice Requires="wps">
             <w:drawing>
-              <wp:anchor distT="0" distB="0" distL="114300" distR="114300" simplePos="0" relativeHeight="251704320" behindDoc="0" locked="0" layoutInCell="1" allowOverlap="1" wp14:anchorId="581A5838" wp14:editId="05B7392F">
+              <wp:anchor distT="0" distB="0" distL="114300" distR="114300" simplePos="0" relativeHeight="251704320" behindDoc="0" locked="0" layoutInCell="1" allowOverlap="1" wp14:anchorId="6547B50B" wp14:editId="0AF9579E">
                 <wp:simplePos x="0" y="0"/>
                 <wp:positionH relativeFrom="margin">
                   <wp:align>left</wp:align>
@@ -7068,7 +7072,7 @@
           </mc:Choice>
           <mc:Fallback>
             <w:pict>
-              <v:shape w14:anchorId="581A5838" id="Textfeld 21" o:spid="_x0000_s1032" type="#_x0000_t202" style="position:absolute;margin-left:0;margin-top:130.2pt;width:209.2pt;height:.05pt;z-index:251704320;visibility:visible;mso-wrap-style:square;mso-wrap-distance-left:9pt;mso-wrap-distance-top:0;mso-wrap-distance-right:9pt;mso-wrap-distance-bottom:0;mso-position-horizontal:left;mso-position-horizontal-relative:margin;mso-position-vertical:absolute;mso-position-vertical-relative:text;v-text-anchor:top" o:gfxdata="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" stroked="f">
+              <v:shape w14:anchorId="6547B50B" id="Textfeld 21" o:spid="_x0000_s1032" type="#_x0000_t202" style="position:absolute;margin-left:0;margin-top:130.2pt;width:209.2pt;height:.05pt;z-index:251704320;visibility:visible;mso-wrap-style:square;mso-wrap-distance-left:9pt;mso-wrap-distance-top:0;mso-wrap-distance-right:9pt;mso-wrap-distance-bottom:0;mso-position-horizontal:left;mso-position-horizontal-relative:margin;mso-position-vertical:absolute;mso-position-vertical-relative:text;v-text-anchor:top" o:gfxdata="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" stroked="f">
                 <v:textbox style="mso-fit-shape-to-text:t" inset="0,0,0,0">
                   <w:txbxContent>
                     <w:p>
@@ -7115,7 +7119,7 @@
           <w:noProof/>
         </w:rPr>
         <w:drawing>
-          <wp:anchor distT="0" distB="0" distL="114300" distR="114300" simplePos="0" relativeHeight="251702272" behindDoc="0" locked="0" layoutInCell="1" allowOverlap="1" wp14:anchorId="14A2244B" wp14:editId="2B570ADE">
+          <wp:anchor distT="0" distB="0" distL="114300" distR="114300" simplePos="0" relativeHeight="251702272" behindDoc="0" locked="0" layoutInCell="1" allowOverlap="1" wp14:anchorId="1AA2FC1A" wp14:editId="79AE31A8">
             <wp:simplePos x="0" y="0"/>
             <wp:positionH relativeFrom="margin">
               <wp:align>left</wp:align>
@@ -7184,7 +7188,7 @@
         <mc:AlternateContent>
           <mc:Choice Requires="wps">
             <w:drawing>
-              <wp:anchor distT="0" distB="0" distL="114300" distR="114300" simplePos="0" relativeHeight="251706368" behindDoc="0" locked="0" layoutInCell="1" allowOverlap="1" wp14:anchorId="25525C1A" wp14:editId="63A4158E">
+              <wp:anchor distT="0" distB="0" distL="114300" distR="114300" simplePos="0" relativeHeight="251706368" behindDoc="0" locked="0" layoutInCell="1" allowOverlap="1" wp14:anchorId="2AB3ED6C" wp14:editId="53A81795">
                 <wp:simplePos x="0" y="0"/>
                 <wp:positionH relativeFrom="margin">
                   <wp:align>left</wp:align>
@@ -7248,7 +7252,7 @@
           </mc:Choice>
           <mc:Fallback>
             <w:pict>
-              <v:shape w14:anchorId="25525C1A" id="Textfeld 4" o:spid="_x0000_s1033" type="#_x0000_t202" style="position:absolute;margin-left:0;margin-top:222.8pt;width:209.2pt;height:.05pt;z-index:251706368;visibility:visible;mso-wrap-style:square;mso-wrap-distance-left:9pt;mso-wrap-distance-top:0;mso-wrap-distance-right:9pt;mso-wrap-distance-bottom:0;mso-position-horizontal:left;mso-position-horizontal-relative:margin;mso-position-vertical:absolute;mso-position-vertical-relative:text;v-text-anchor:top" o:gfxdata="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" stroked="f">
+              <v:shape w14:anchorId="2AB3ED6C" id="Textfeld 4" o:spid="_x0000_s1033" type="#_x0000_t202" style="position:absolute;margin-left:0;margin-top:222.8pt;width:209.2pt;height:.05pt;z-index:251706368;visibility:visible;mso-wrap-style:square;mso-wrap-distance-left:9pt;mso-wrap-distance-top:0;mso-wrap-distance-right:9pt;mso-wrap-distance-bottom:0;mso-position-horizontal:left;mso-position-horizontal-relative:margin;mso-position-vertical:absolute;mso-position-vertical-relative:text;v-text-anchor:top" o:gfxdata="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" stroked="f">
                 <v:textbox style="mso-fit-shape-to-text:t" inset="0,0,0,0">
                   <w:txbxContent>
                     <w:p>
@@ -7278,7 +7282,7 @@
           <w:noProof/>
         </w:rPr>
         <w:drawing>
-          <wp:inline distT="0" distB="0" distL="0" distR="0" wp14:anchorId="0178098A" wp14:editId="751297FF">
+          <wp:inline distT="0" distB="0" distL="0" distR="0" wp14:anchorId="729D96AD" wp14:editId="22AA6C1A">
             <wp:extent cx="4572000" cy="2743200"/>
             <wp:effectExtent l="0" t="0" r="0" b="0"/>
             <wp:docPr id="3" name="Diagramm 3">
@@ -7316,12 +7320,12 @@
       <w:pPr>
         <w:pStyle w:val="berschrift1"/>
       </w:pPr>
-      <w:bookmarkStart w:id="20" w:name="_Toc96035067"/>
+      <w:bookmarkStart w:id="19" w:name="_Toc96079204"/>
       <w:r>
         <w:lastRenderedPageBreak/>
         <w:t>Erklärung</w:t>
       </w:r>
-      <w:bookmarkEnd w:id="20"/>
+      <w:bookmarkEnd w:id="19"/>
       <w:r>
         <w:br/>
       </w:r>
@@ -7333,17 +7337,34 @@
         </w:rPr>
       </w:pPr>
       <w:r>
-        <w:t xml:space="preserve">„Hiermit erkläre ich, dass ich die vorliegende </w:t>
-      </w:r>
-      <w:r>
-        <w:t>Fach</w:t>
-      </w:r>
-      <w:r>
-        <w:t>arbeit selbständig verfasst und keine anderen als die angegebenen Hilfsmittel benutzt habe.</w:t>
-      </w:r>
-      <w:r>
-        <w:br/>
-        <w:t>Die Stellen der Hausarbeit, die anderen Quellen im Wortlaut oder dem Sinn nach entnommen wurden, sind durch Angaben der Herkunft kenntlich gemacht. Dies gilt auch für Zeichnungen, Skizzen, bildliche Darstellungen sowie für Quellen aus dem Internet.“</w:t>
+        <w:t>„</w:t>
+      </w:r>
+      <w:r>
+        <w:t>Hiermit erkläre ich, dass ich die vorliegende Facharbeit selbständig angefertigt, keine anderen als die angegebenen Hilfsmittel benutzt und die Stellen der Facharbeit, die im Wortlaut oder im wesentlichen Inhalt aus anderen Quellen entnommen wurden, mit genauer Quellenangabe kenntlich gemacht habe.</w:t>
+      </w:r>
+      <w:r>
+        <w:t xml:space="preserve"> </w:t>
+      </w:r>
+      <w:r>
+        <w:rPr>
+          <w:rStyle w:val="normaltextrun"/>
+          <w:color w:val="000000"/>
+          <w:bdr w:val="none" w:sz="0" w:space="0" w:color="auto" w:frame="1"/>
+        </w:rPr>
+        <w:t>Dies gilt auch für Zeichnungen, Skizzen, bildliche Darstellungen sow</w:t>
+      </w:r>
+      <w:bookmarkStart w:id="20" w:name="_GoBack"/>
+      <w:bookmarkEnd w:id="20"/>
+      <w:r>
+        <w:rPr>
+          <w:rStyle w:val="normaltextrun"/>
+          <w:color w:val="000000"/>
+          <w:bdr w:val="none" w:sz="0" w:space="0" w:color="auto" w:frame="1"/>
+        </w:rPr>
+        <w:t>ie für Quellen aus dem Internet.</w:t>
+      </w:r>
+      <w:r>
+        <w:t>“</w:t>
       </w:r>
     </w:p>
     <w:p>
@@ -7402,24 +7423,15 @@
           <w:rFonts w:ascii="Calibri" w:hAnsi="Calibri" w:cs="Calibri"/>
           <w:i/>
         </w:rPr>
-        <w:t xml:space="preserve">Ort, </w:t>
-      </w:r>
-      <w:proofErr w:type="gramStart"/>
+        <w:t xml:space="preserve">Ort, Datum  </w:t>
+      </w:r>
       <w:r>
         <w:rPr>
           <w:rFonts w:ascii="Calibri" w:hAnsi="Calibri" w:cs="Calibri"/>
           <w:i/>
         </w:rPr>
-        <w:t xml:space="preserve">Datum  </w:t>
-      </w:r>
-      <w:r>
-        <w:rPr>
-          <w:rFonts w:ascii="Calibri" w:hAnsi="Calibri" w:cs="Calibri"/>
-          <w:i/>
-        </w:rPr>
         <w:tab/>
       </w:r>
-      <w:proofErr w:type="gramEnd"/>
       <w:r>
         <w:rPr>
           <w:rFonts w:ascii="Calibri" w:hAnsi="Calibri" w:cs="Calibri"/>
@@ -7457,7 +7469,7 @@
         <w:numRestart w:val="eachPage"/>
       </w:footnotePr>
       <w:pgSz w:w="11906" w:h="16838"/>
-      <w:pgMar w:top="1418" w:right="1418" w:bottom="1134" w:left="2268" w:header="709" w:footer="465" w:gutter="0"/>
+      <w:pgMar w:top="1134" w:right="1418" w:bottom="1418" w:left="2268" w:header="709" w:footer="465" w:gutter="0"/>
       <w:cols w:space="708"/>
       <w:titlePg/>
       <w:docGrid w:linePitch="360"/>
@@ -7680,7 +7692,7 @@
     <w:p>
       <w:pPr>
         <w:pStyle w:val="Funotentext"/>
-        <w:spacing w:after="0"/>
+        <w:spacing w:after="120"/>
         <w:ind w:left="284"/>
         <w:rPr>
           <w:sz w:val="16"/>
@@ -7746,7 +7758,7 @@
     <w:p>
       <w:pPr>
         <w:pStyle w:val="Funotentext"/>
-        <w:spacing w:after="0"/>
+        <w:spacing w:after="120"/>
         <w:ind w:left="284"/>
       </w:pPr>
       <w:r>
@@ -7813,7 +7825,7 @@
     <w:p>
       <w:pPr>
         <w:pStyle w:val="Funotentext"/>
-        <w:spacing w:after="0"/>
+        <w:spacing w:after="120"/>
         <w:ind w:left="284"/>
       </w:pPr>
       <w:r>
@@ -7874,7 +7886,7 @@
     <w:p>
       <w:pPr>
         <w:pStyle w:val="Funotentext"/>
-        <w:spacing w:after="0"/>
+        <w:spacing w:after="120"/>
         <w:ind w:left="284"/>
       </w:pPr>
       <w:r>
@@ -7935,7 +7947,7 @@
     <w:p>
       <w:pPr>
         <w:pStyle w:val="Funotentext"/>
-        <w:spacing w:after="0"/>
+        <w:spacing w:after="120"/>
         <w:ind w:left="284"/>
         <w:rPr>
           <w:sz w:val="16"/>
@@ -7960,7 +7972,7 @@
     <w:p>
       <w:pPr>
         <w:pStyle w:val="Funotentext"/>
-        <w:spacing w:after="0"/>
+        <w:spacing w:after="120"/>
         <w:ind w:left="284"/>
         <w:rPr>
           <w:sz w:val="16"/>
@@ -8024,7 +8036,7 @@
     <w:p>
       <w:pPr>
         <w:pStyle w:val="Funotentext"/>
-        <w:spacing w:after="0"/>
+        <w:spacing w:after="120"/>
         <w:ind w:left="284"/>
         <w:rPr>
           <w:sz w:val="16"/>
@@ -8088,7 +8100,7 @@
     <w:p>
       <w:pPr>
         <w:pStyle w:val="Funotentext"/>
-        <w:spacing w:after="0"/>
+        <w:spacing w:after="120"/>
         <w:ind w:left="284"/>
       </w:pPr>
       <w:r>
@@ -8149,7 +8161,7 @@
     <w:p>
       <w:pPr>
         <w:pStyle w:val="Funotentext"/>
-        <w:spacing w:after="0"/>
+        <w:spacing w:after="120"/>
         <w:ind w:left="284"/>
       </w:pPr>
       <w:r>
@@ -8206,7 +8218,7 @@
     <w:p>
       <w:pPr>
         <w:pStyle w:val="Funotentext"/>
-        <w:spacing w:after="0"/>
+        <w:spacing w:after="120"/>
         <w:ind w:left="284"/>
       </w:pPr>
       <w:r>
@@ -8224,7 +8236,7 @@
     <w:p>
       <w:pPr>
         <w:pStyle w:val="Funotentext"/>
-        <w:spacing w:after="0"/>
+        <w:spacing w:after="120"/>
         <w:ind w:left="284"/>
       </w:pPr>
       <w:r>
@@ -8242,7 +8254,7 @@
     <w:p>
       <w:pPr>
         <w:pStyle w:val="Funotentext"/>
-        <w:spacing w:after="0"/>
+        <w:spacing w:after="120"/>
         <w:ind w:left="284"/>
       </w:pPr>
       <w:r>
@@ -8260,7 +8272,7 @@
     <w:p>
       <w:pPr>
         <w:pStyle w:val="Funotentext"/>
-        <w:spacing w:after="0"/>
+        <w:spacing w:after="120"/>
         <w:ind w:left="284"/>
       </w:pPr>
       <w:r>
@@ -8278,7 +8290,7 @@
     <w:p>
       <w:pPr>
         <w:pStyle w:val="Funotentext"/>
-        <w:spacing w:after="0"/>
+        <w:spacing w:after="120"/>
         <w:ind w:left="284"/>
       </w:pPr>
       <w:r>
@@ -8296,7 +8308,7 @@
     <w:p>
       <w:pPr>
         <w:pStyle w:val="Funotentext"/>
-        <w:spacing w:after="0"/>
+        <w:spacing w:after="120"/>
         <w:ind w:left="284"/>
         <w:rPr>
           <w:sz w:val="16"/>
@@ -8321,7 +8333,7 @@
     <w:p>
       <w:pPr>
         <w:pStyle w:val="Funotentext"/>
-        <w:spacing w:after="0"/>
+        <w:spacing w:after="120"/>
         <w:ind w:left="284"/>
         <w:rPr>
           <w:sz w:val="16"/>
@@ -8346,7 +8358,7 @@
     <w:p>
       <w:pPr>
         <w:pStyle w:val="Funotentext"/>
-        <w:spacing w:after="0"/>
+        <w:spacing w:after="120"/>
         <w:ind w:left="284"/>
         <w:rPr>
           <w:sz w:val="16"/>
@@ -8371,7 +8383,7 @@
     <w:p>
       <w:pPr>
         <w:pStyle w:val="Funotentext"/>
-        <w:spacing w:after="0"/>
+        <w:spacing w:after="120"/>
         <w:ind w:left="284"/>
         <w:rPr>
           <w:sz w:val="16"/>
@@ -8396,7 +8408,7 @@
     <w:p>
       <w:pPr>
         <w:pStyle w:val="Funotentext"/>
-        <w:spacing w:after="0"/>
+        <w:spacing w:after="120"/>
         <w:ind w:left="284"/>
         <w:rPr>
           <w:sz w:val="16"/>
@@ -8421,7 +8433,7 @@
     <w:p>
       <w:pPr>
         <w:pStyle w:val="Funotentext"/>
-        <w:spacing w:after="0"/>
+        <w:spacing w:after="120"/>
         <w:ind w:left="284"/>
       </w:pPr>
       <w:r>
@@ -8443,7 +8455,7 @@
     <w:p>
       <w:pPr>
         <w:pStyle w:val="Funotentext"/>
-        <w:spacing w:after="0"/>
+        <w:spacing w:after="120"/>
         <w:ind w:left="284"/>
         <w:rPr>
           <w:sz w:val="16"/>
@@ -8460,8 +8472,21 @@
         <w:rPr>
           <w:sz w:val="16"/>
         </w:rPr>
-        <w:t xml:space="preserve"> Der </w:t>
-      </w:r>
+        <w:t xml:space="preserve"> </w:t>
+      </w:r>
+      <w:r>
+        <w:rPr>
+          <w:sz w:val="16"/>
+        </w:rPr>
+        <w:t>Das</w:t>
+      </w:r>
+      <w:r>
+        <w:rPr>
+          <w:sz w:val="16"/>
+        </w:rPr>
+        <w:t xml:space="preserve"> </w:t>
+      </w:r>
+      <w:proofErr w:type="spellStart"/>
       <w:r>
         <w:rPr>
           <w:b/>
@@ -8473,7 +8498,14 @@
         <w:rPr>
           <w:sz w:val="16"/>
         </w:rPr>
-        <w:t>nowledgement-Bit ist die Empfangsbestätigung</w:t>
+        <w:t>nowledgement</w:t>
+      </w:r>
+      <w:proofErr w:type="spellEnd"/>
+      <w:r>
+        <w:rPr>
+          <w:sz w:val="16"/>
+        </w:rPr>
+        <w:t>-Bit ist die Empfangsbestätigung</w:t>
       </w:r>
     </w:p>
   </w:footnote>
@@ -8481,7 +8513,7 @@
     <w:p>
       <w:pPr>
         <w:pStyle w:val="Funotentext"/>
-        <w:spacing w:after="0"/>
+        <w:spacing w:after="120"/>
         <w:ind w:left="284"/>
       </w:pPr>
       <w:r>
@@ -8495,8 +8527,21 @@
         <w:rPr>
           <w:sz w:val="16"/>
         </w:rPr>
-        <w:t xml:space="preserve"> Der </w:t>
-      </w:r>
+        <w:t xml:space="preserve"> D</w:t>
+      </w:r>
+      <w:r>
+        <w:rPr>
+          <w:sz w:val="16"/>
+        </w:rPr>
+        <w:t>as</w:t>
+      </w:r>
+      <w:r>
+        <w:rPr>
+          <w:sz w:val="16"/>
+        </w:rPr>
+        <w:t xml:space="preserve"> </w:t>
+      </w:r>
+      <w:proofErr w:type="spellStart"/>
       <w:r>
         <w:rPr>
           <w:b/>
@@ -8508,8 +8553,16 @@
         <w:rPr>
           <w:sz w:val="16"/>
         </w:rPr>
-        <w:t xml:space="preserve">o </w:t>
-      </w:r>
+        <w:t>o</w:t>
+      </w:r>
+      <w:proofErr w:type="spellEnd"/>
+      <w:r>
+        <w:rPr>
+          <w:sz w:val="16"/>
+        </w:rPr>
+        <w:t xml:space="preserve"> </w:t>
+      </w:r>
+      <w:proofErr w:type="spellStart"/>
       <w:r>
         <w:rPr>
           <w:b/>
@@ -8521,7 +8574,28 @@
         <w:rPr>
           <w:sz w:val="16"/>
         </w:rPr>
-        <w:t>nowledgement-Bit zeigt an dass nicht alles Empfangen wurde</w:t>
+        <w:t>nowledgement</w:t>
+      </w:r>
+      <w:proofErr w:type="spellEnd"/>
+      <w:r>
+        <w:rPr>
+          <w:sz w:val="16"/>
+        </w:rPr>
+        <w:t xml:space="preserve">-Bit zeigt </w:t>
+      </w:r>
+      <w:proofErr w:type="gramStart"/>
+      <w:r>
+        <w:rPr>
+          <w:sz w:val="16"/>
+        </w:rPr>
+        <w:t>an</w:t>
+      </w:r>
+      <w:proofErr w:type="gramEnd"/>
+      <w:r>
+        <w:rPr>
+          <w:sz w:val="16"/>
+        </w:rPr>
+        <w:t xml:space="preserve"> dass nicht alles Empfangen wurde</w:t>
       </w:r>
     </w:p>
   </w:footnote>
@@ -8529,7 +8603,7 @@
     <w:p>
       <w:pPr>
         <w:pStyle w:val="Funotentext"/>
-        <w:spacing w:after="0"/>
+        <w:spacing w:after="120"/>
         <w:ind w:left="284"/>
         <w:rPr>
           <w:sz w:val="16"/>
@@ -8554,7 +8628,7 @@
     <w:p>
       <w:pPr>
         <w:pStyle w:val="Funotentext"/>
-        <w:spacing w:after="0"/>
+        <w:spacing w:after="120"/>
         <w:ind w:left="284"/>
         <w:rPr>
           <w:sz w:val="12"/>
@@ -8579,7 +8653,7 @@
     <w:p>
       <w:pPr>
         <w:pStyle w:val="Funotentext"/>
-        <w:spacing w:after="0"/>
+        <w:spacing w:after="120"/>
         <w:ind w:left="284"/>
         <w:rPr>
           <w:sz w:val="16"/>
@@ -8622,7 +8696,7 @@
     <w:p>
       <w:pPr>
         <w:pStyle w:val="Funotentext"/>
-        <w:spacing w:after="0"/>
+        <w:spacing w:after="120"/>
         <w:ind w:left="284"/>
         <w:rPr>
           <w:sz w:val="16"/>
@@ -8652,7 +8726,7 @@
     <w:p>
       <w:pPr>
         <w:pStyle w:val="Funotentext"/>
-        <w:spacing w:after="0"/>
+        <w:spacing w:after="120"/>
         <w:ind w:left="284"/>
         <w:rPr>
           <w:sz w:val="16"/>
@@ -8676,36 +8750,17 @@
         </w:rPr>
         <w:t xml:space="preserve"> </w:t>
       </w:r>
-      <w:r>
-        <w:fldChar w:fldCharType="begin"/>
-      </w:r>
-      <w:r>
-        <w:rPr>
-          <w:lang w:val="en-US"/>
-        </w:rPr>
-        <w:instrText xml:space="preserve"> HYPERLINK "https://www.waveshare.com/wiki/File:LCD1602-RGB-Module-demo.zip" </w:instrText>
-      </w:r>
-      <w:r>
-        <w:fldChar w:fldCharType="separate"/>
-      </w:r>
-      <w:r>
-        <w:rPr>
-          <w:rStyle w:val="Hyperlink"/>
-          <w:sz w:val="16"/>
-          <w:szCs w:val="16"/>
-          <w:lang w:val="en-GB"/>
-        </w:rPr>
-        <w:t>https://www.waveshare.com/wiki/File:LCD1602-RGB-Module-demo.zip</w:t>
-      </w:r>
-      <w:r>
-        <w:rPr>
-          <w:rStyle w:val="Hyperlink"/>
-          <w:sz w:val="16"/>
-          <w:szCs w:val="16"/>
-          <w:lang w:val="en-GB"/>
-        </w:rPr>
-        <w:fldChar w:fldCharType="end"/>
-      </w:r>
+      <w:hyperlink r:id="rId2" w:history="1">
+        <w:r>
+          <w:rPr>
+            <w:rStyle w:val="Hyperlink"/>
+            <w:sz w:val="16"/>
+            <w:szCs w:val="16"/>
+            <w:lang w:val="en-GB"/>
+          </w:rPr>
+          <w:t>https://www.waveshare.com/wiki/File:LCD1602-RGB-Module-demo.zip</w:t>
+        </w:r>
+      </w:hyperlink>
       <w:r>
         <w:rPr>
           <w:sz w:val="16"/>
@@ -8720,7 +8775,7 @@
     <w:p>
       <w:pPr>
         <w:pStyle w:val="Funotentext"/>
-        <w:spacing w:after="0"/>
+        <w:spacing w:after="120"/>
         <w:ind w:left="284"/>
         <w:rPr>
           <w:sz w:val="16"/>
@@ -8744,36 +8799,17 @@
         </w:rPr>
         <w:t xml:space="preserve"> </w:t>
       </w:r>
-      <w:r>
-        <w:fldChar w:fldCharType="begin"/>
-      </w:r>
-      <w:r>
-        <w:rPr>
-          <w:lang w:val="en-US"/>
-        </w:rPr>
-        <w:instrText xml:space="preserve"> HYPERLINK "https://www.waveshare.com/wiki/LCD1602_RGB_Module?Amazon" </w:instrText>
-      </w:r>
-      <w:r>
-        <w:fldChar w:fldCharType="separate"/>
-      </w:r>
-      <w:r>
-        <w:rPr>
-          <w:rStyle w:val="Hyperlink"/>
-          <w:sz w:val="16"/>
-          <w:szCs w:val="16"/>
-          <w:lang w:val="en-GB"/>
-        </w:rPr>
-        <w:t>https://www.waveshare.com/wiki/LCD1602_RGB_Module?Amazon</w:t>
-      </w:r>
-      <w:r>
-        <w:rPr>
-          <w:rStyle w:val="Hyperlink"/>
-          <w:sz w:val="16"/>
-          <w:szCs w:val="16"/>
-          <w:lang w:val="en-GB"/>
-        </w:rPr>
-        <w:fldChar w:fldCharType="end"/>
-      </w:r>
+      <w:hyperlink r:id="rId3" w:history="1">
+        <w:r>
+          <w:rPr>
+            <w:rStyle w:val="Hyperlink"/>
+            <w:sz w:val="16"/>
+            <w:szCs w:val="16"/>
+            <w:lang w:val="en-GB"/>
+          </w:rPr>
+          <w:t>https://www.waveshare.com/wiki/LCD1602_RGB_Module?Amazon</w:t>
+        </w:r>
+      </w:hyperlink>
       <w:r>
         <w:rPr>
           <w:sz w:val="16"/>
@@ -8788,7 +8824,7 @@
     <w:p>
       <w:pPr>
         <w:pStyle w:val="Funotentext"/>
-        <w:spacing w:after="0"/>
+        <w:spacing w:after="120"/>
         <w:ind w:left="284"/>
         <w:rPr>
           <w:sz w:val="16"/>
@@ -8860,7 +8896,7 @@
     <w:p>
       <w:pPr>
         <w:pStyle w:val="Funotentext"/>
-        <w:spacing w:after="0"/>
+        <w:spacing w:after="120"/>
         <w:ind w:left="284"/>
         <w:rPr>
           <w:sz w:val="16"/>
@@ -8881,34 +8917,16 @@
         </w:rPr>
         <w:t xml:space="preserve"> </w:t>
       </w:r>
-      <w:r>
-        <w:fldChar w:fldCharType="begin"/>
-      </w:r>
-      <w:r>
-        <w:rPr>
-          <w:lang w:val="en-US"/>
-        </w:rPr>
-        <w:instrText xml:space="preserve"> HYPERLINK "https://www.autodesk.de/products/eagle/free-download" </w:instrText>
-      </w:r>
-      <w:r>
-        <w:fldChar w:fldCharType="separate"/>
-      </w:r>
-      <w:r>
-        <w:rPr>
-          <w:rStyle w:val="Hyperlink"/>
-          <w:sz w:val="16"/>
-          <w:lang w:val="en-GB"/>
-        </w:rPr>
-        <w:t>https://www.autodesk.de/products/eagle/free-download</w:t>
-      </w:r>
-      <w:r>
-        <w:rPr>
-          <w:rStyle w:val="Hyperlink"/>
-          <w:sz w:val="16"/>
-          <w:lang w:val="en-GB"/>
-        </w:rPr>
-        <w:fldChar w:fldCharType="end"/>
-      </w:r>
+      <w:hyperlink r:id="rId4" w:history="1">
+        <w:r>
+          <w:rPr>
+            <w:rStyle w:val="Hyperlink"/>
+            <w:sz w:val="16"/>
+            <w:lang w:val="en-GB"/>
+          </w:rPr>
+          <w:t>https://www.autodesk.de/products/eagle/free-download</w:t>
+        </w:r>
+      </w:hyperlink>
       <w:r>
         <w:rPr>
           <w:sz w:val="16"/>
@@ -8922,7 +8940,7 @@
     <w:p>
       <w:pPr>
         <w:pStyle w:val="Funotentext"/>
-        <w:spacing w:after="0"/>
+        <w:spacing w:after="120"/>
         <w:ind w:left="284"/>
       </w:pPr>
       <w:r>
@@ -8944,11 +8962,8 @@
     <w:p>
       <w:pPr>
         <w:pStyle w:val="Funotentext"/>
-        <w:spacing w:after="0"/>
+        <w:spacing w:after="120"/>
         <w:ind w:left="284"/>
-        <w:rPr>
-          <w:sz w:val="16"/>
-        </w:rPr>
       </w:pPr>
       <w:r>
         <w:rPr>
@@ -8961,13 +8976,7 @@
         <w:rPr>
           <w:sz w:val="16"/>
         </w:rPr>
-        <w:t xml:space="preserve"> </w:t>
-      </w:r>
-      <w:r>
-        <w:rPr>
-          <w:sz w:val="16"/>
-        </w:rPr>
-        <w:t>Es wird unter „normalen“ umständen mit zwei Operanden und einem Operator eine Berechnung durchgeführt</w:t>
+        <w:t xml:space="preserve"> Bestellt auf https://jlcpcb.com/</w:t>
       </w:r>
     </w:p>
   </w:footnote>
@@ -8975,7 +8984,7 @@
     <w:p>
       <w:pPr>
         <w:pStyle w:val="Funotentext"/>
-        <w:spacing w:after="0"/>
+        <w:spacing w:after="120"/>
         <w:ind w:left="284"/>
         <w:rPr>
           <w:sz w:val="16"/>
@@ -8992,7 +9001,13 @@
         <w:rPr>
           <w:sz w:val="16"/>
         </w:rPr>
-        <w:t xml:space="preserve"> Ein Datentyp, der eine Zahl mit Nachkommastellen speichert</w:t>
+        <w:t xml:space="preserve"> </w:t>
+      </w:r>
+      <w:r>
+        <w:rPr>
+          <w:sz w:val="16"/>
+        </w:rPr>
+        <w:t>Es wird unter „normalen“ umständen mit zwei Operanden und einem Operator eine Berechnung durchgeführt</w:t>
       </w:r>
     </w:p>
   </w:footnote>
@@ -9000,7 +9015,7 @@
     <w:p>
       <w:pPr>
         <w:pStyle w:val="Funotentext"/>
-        <w:spacing w:after="0"/>
+        <w:spacing w:after="120"/>
         <w:ind w:left="284"/>
         <w:rPr>
           <w:sz w:val="16"/>
@@ -9017,7 +9032,7 @@
         <w:rPr>
           <w:sz w:val="16"/>
         </w:rPr>
-        <w:t xml:space="preserve"> Eine Klasse, die benutzt wird um mehrere Variablen zu „verpacken“ und gebündelt zu speichern oder zu übergeben</w:t>
+        <w:t xml:space="preserve"> Ein Datentyp, der eine Zahl mit Nachkommastellen speichert</w:t>
       </w:r>
     </w:p>
   </w:footnote>
@@ -9025,6 +9040,32 @@
     <w:p>
       <w:pPr>
         <w:pStyle w:val="Funotentext"/>
+        <w:spacing w:after="120"/>
+        <w:ind w:left="284"/>
+        <w:rPr>
+          <w:sz w:val="16"/>
+        </w:rPr>
+      </w:pPr>
+      <w:r>
+        <w:rPr>
+          <w:rStyle w:val="Funotenzeichen"/>
+          <w:sz w:val="16"/>
+        </w:rPr>
+        <w:footnoteRef/>
+      </w:r>
+      <w:r>
+        <w:rPr>
+          <w:sz w:val="16"/>
+        </w:rPr>
+        <w:t xml:space="preserve"> Eine Klasse, die benutzt wird um mehrere Variablen zu „verpacken“ und gebündelt zu speichern oder zu übergeben</w:t>
+      </w:r>
+    </w:p>
+  </w:footnote>
+  <w:footnote w:id="36">
+    <w:p>
+      <w:pPr>
+        <w:pStyle w:val="Funotentext"/>
+        <w:spacing w:after="120"/>
         <w:ind w:left="284"/>
         <w:rPr>
           <w:sz w:val="16"/>
@@ -10885,6 +10926,11 @@
       <w:rFonts w:cs="Mangal"/>
       <w:szCs w:val="21"/>
     </w:rPr>
+  </w:style>
+  <w:style w:type="character" w:customStyle="1" w:styleId="normaltextrun">
+    <w:name w:val="normaltextrun"/>
+    <w:basedOn w:val="Absatz-Standardschriftart"/>
+    <w:rsid w:val="00A401B9"/>
   </w:style>
 </w:styles>
 </file>
@@ -31692,7 +31738,7 @@
 </file>
 
 <file path=customXml/itemProps1.xml><?xml version="1.0" encoding="utf-8"?>
-<ds:datastoreItem xmlns:ds="http://schemas.openxmlformats.org/officeDocument/2006/customXml" ds:itemID="{56996593-5E22-45E6-B16F-FA8AA0F8F41D}">
+<ds:datastoreItem xmlns:ds="http://schemas.openxmlformats.org/officeDocument/2006/customXml" ds:itemID="{0FF6D448-D8AF-499C-81DD-8CC26B25D62E}">
   <ds:schemaRefs>
     <ds:schemaRef ds:uri="http://schemas.openxmlformats.org/officeDocument/2006/bibliography"/>
   </ds:schemaRefs>

</xml_diff>